<commit_message>
Gesture recognition api update.
</commit_message>
<xml_diff>
--- a/Assets/GestureRecognition/Documentation.docx
+++ b/Assets/GestureRecognition/Documentation.docx
@@ -11,23 +11,96 @@
           <w:szCs w:val="32"/>
         </w:rPr>
       </w:pPr>
+    </w:p>
+    <w:p>
+      <w:pPr>
+        <w:rPr>
+          <w:rFonts w:asciiTheme="majorHAnsi" w:eastAsiaTheme="majorEastAsia" w:hAnsiTheme="majorHAnsi" w:cstheme="majorBidi"/>
+          <w:color w:val="2F5496" w:themeColor="accent1" w:themeShade="BF"/>
+          <w:sz w:val="32"/>
+          <w:szCs w:val="32"/>
+        </w:rPr>
+      </w:pPr>
+    </w:p>
+    <w:p>
+      <w:pPr>
+        <w:rPr>
+          <w:rFonts w:asciiTheme="majorHAnsi" w:eastAsiaTheme="majorEastAsia" w:hAnsiTheme="majorHAnsi" w:cstheme="majorBidi"/>
+          <w:color w:val="2F5496" w:themeColor="accent1" w:themeShade="BF"/>
+          <w:sz w:val="32"/>
+          <w:szCs w:val="32"/>
+        </w:rPr>
+      </w:pPr>
+    </w:p>
+    <w:p>
+      <w:pPr>
+        <w:jc w:val="center"/>
+        <w:rPr>
+          <w:rFonts w:ascii="Raleway Medium" w:eastAsiaTheme="majorEastAsia" w:hAnsi="Raleway Medium" w:cstheme="majorBidi"/>
+          <w:color w:val="2F5496" w:themeColor="accent1" w:themeShade="BF"/>
+          <w:sz w:val="52"/>
+          <w:szCs w:val="52"/>
+        </w:rPr>
+      </w:pPr>
+      <w:proofErr w:type="spellStart"/>
+      <w:r>
+        <w:rPr>
+          <w:rFonts w:ascii="Raleway Medium" w:eastAsiaTheme="majorEastAsia" w:hAnsi="Raleway Medium" w:cstheme="majorBidi"/>
+          <w:color w:val="2F5496" w:themeColor="accent1" w:themeShade="BF"/>
+          <w:sz w:val="52"/>
+          <w:szCs w:val="52"/>
+        </w:rPr>
+        <w:t>MiVRy</w:t>
+      </w:r>
+      <w:proofErr w:type="spellEnd"/>
+      <w:r>
+        <w:rPr>
+          <w:rFonts w:ascii="Raleway Medium" w:eastAsiaTheme="majorEastAsia" w:hAnsi="Raleway Medium" w:cstheme="majorBidi"/>
+          <w:color w:val="2F5496" w:themeColor="accent1" w:themeShade="BF"/>
+          <w:sz w:val="52"/>
+          <w:szCs w:val="52"/>
+        </w:rPr>
+        <w:t xml:space="preserve"> – 3D Gesture Recognition AI</w:t>
+      </w:r>
+    </w:p>
+    <w:p>
+      <w:pPr>
+        <w:jc w:val="center"/>
+        <w:rPr>
+          <w:rFonts w:asciiTheme="majorHAnsi" w:eastAsiaTheme="majorEastAsia" w:hAnsiTheme="majorHAnsi" w:cstheme="majorBidi"/>
+          <w:color w:val="2F5496" w:themeColor="accent1" w:themeShade="BF"/>
+          <w:sz w:val="32"/>
+          <w:szCs w:val="32"/>
+        </w:rPr>
+      </w:pPr>
+      <w:r>
+        <w:rPr>
+          <w:rFonts w:asciiTheme="majorHAnsi" w:eastAsiaTheme="majorEastAsia" w:hAnsiTheme="majorHAnsi" w:cstheme="majorBidi"/>
+          <w:color w:val="2F5496" w:themeColor="accent1" w:themeShade="BF"/>
+          <w:sz w:val="32"/>
+          <w:szCs w:val="32"/>
+        </w:rPr>
+        <w:t>v1.6</w:t>
+      </w:r>
+    </w:p>
+    <w:p>
+      <w:pPr>
+        <w:rPr>
+          <w:rFonts w:asciiTheme="majorHAnsi" w:eastAsiaTheme="majorEastAsia" w:hAnsiTheme="majorHAnsi" w:cstheme="majorBidi"/>
+          <w:color w:val="2F5496" w:themeColor="accent1" w:themeShade="BF"/>
+          <w:sz w:val="32"/>
+          <w:szCs w:val="32"/>
+        </w:rPr>
+      </w:pPr>
       <w:r>
         <w:rPr>
           <w:noProof/>
         </w:rPr>
         <w:drawing>
-          <wp:anchor distT="0" distB="0" distL="114300" distR="114300" simplePos="0" relativeHeight="251658240" behindDoc="1" locked="0" layoutInCell="1" allowOverlap="1" wp14:anchorId="72A84C38" wp14:editId="3AA23A3A">
-            <wp:simplePos x="0" y="0"/>
-            <wp:positionH relativeFrom="page">
-              <wp:align>center</wp:align>
-            </wp:positionH>
-            <wp:positionV relativeFrom="page">
-              <wp:align>center</wp:align>
-            </wp:positionV>
-            <wp:extent cx="6894576" cy="5193792"/>
-            <wp:effectExtent l="0" t="0" r="1905" b="6985"/>
-            <wp:wrapNone/>
-            <wp:docPr id="1" name="Picture 1" descr="https://assetstorev1-prd-cdn.unity3d.com/key-image/b025c943-c949-4132-bce6-885ed53c0eda.jpg"/>
+          <wp:inline distT="0" distB="0" distL="0" distR="0" wp14:anchorId="4720C10C" wp14:editId="4E9ACDD6">
+            <wp:extent cx="5610225" cy="3743325"/>
+            <wp:effectExtent l="0" t="0" r="9525" b="9525"/>
+            <wp:docPr id="2" name="Picture 2"/>
             <wp:cNvGraphicFramePr>
               <a:graphicFrameLocks xmlns:a="http://schemas.openxmlformats.org/drawingml/2006/main" noChangeAspect="1"/>
             </wp:cNvGraphicFramePr>
@@ -35,13 +108,13 @@
               <a:graphicData uri="http://schemas.openxmlformats.org/drawingml/2006/picture">
                 <pic:pic xmlns:pic="http://schemas.openxmlformats.org/drawingml/2006/picture">
                   <pic:nvPicPr>
-                    <pic:cNvPr id="0" name="Picture 1" descr="https://assetstorev1-prd-cdn.unity3d.com/key-image/b025c943-c949-4132-bce6-885ed53c0eda.jpg"/>
+                    <pic:cNvPr id="0" name="Picture 1"/>
                     <pic:cNvPicPr>
                       <a:picLocks noChangeAspect="1" noChangeArrowheads="1"/>
                     </pic:cNvPicPr>
                   </pic:nvPicPr>
                   <pic:blipFill>
-                    <a:blip r:embed="rId4">
+                    <a:blip r:embed="rId5" cstate="print">
                       <a:extLst>
                         <a:ext uri="{28A0092B-C50C-407E-A947-70E740481C1C}">
                           <a14:useLocalDpi xmlns:a14="http://schemas.microsoft.com/office/drawing/2010/main" val="0"/>
@@ -56,7 +129,7 @@
                   <pic:spPr bwMode="auto">
                     <a:xfrm>
                       <a:off x="0" y="0"/>
-                      <a:ext cx="6894576" cy="5193792"/>
+                      <a:ext cx="5610225" cy="3743325"/>
                     </a:xfrm>
                     <a:prstGeom prst="rect">
                       <a:avLst/>
@@ -69,14 +142,114 @@
                 </pic:pic>
               </a:graphicData>
             </a:graphic>
-            <wp14:sizeRelH relativeFrom="margin">
-              <wp14:pctWidth>0</wp14:pctWidth>
-            </wp14:sizeRelH>
-            <wp14:sizeRelV relativeFrom="margin">
-              <wp14:pctHeight>0</wp14:pctHeight>
-            </wp14:sizeRelV>
-          </wp:anchor>
+          </wp:inline>
         </w:drawing>
+      </w:r>
+    </w:p>
+    <w:p>
+      <w:pPr>
+        <w:jc w:val="right"/>
+        <w:rPr>
+          <w:rFonts w:asciiTheme="majorHAnsi" w:eastAsiaTheme="majorEastAsia" w:hAnsiTheme="majorHAnsi" w:cstheme="majorBidi"/>
+          <w:color w:val="2F5496" w:themeColor="accent1" w:themeShade="BF"/>
+          <w:sz w:val="28"/>
+          <w:szCs w:val="28"/>
+        </w:rPr>
+      </w:pPr>
+    </w:p>
+    <w:p>
+      <w:pPr>
+        <w:jc w:val="right"/>
+        <w:rPr>
+          <w:rFonts w:asciiTheme="majorHAnsi" w:eastAsiaTheme="majorEastAsia" w:hAnsiTheme="majorHAnsi" w:cstheme="majorBidi"/>
+          <w:color w:val="2F5496" w:themeColor="accent1" w:themeShade="BF"/>
+          <w:sz w:val="28"/>
+          <w:szCs w:val="28"/>
+        </w:rPr>
+      </w:pPr>
+    </w:p>
+    <w:p>
+      <w:pPr>
+        <w:jc w:val="right"/>
+        <w:rPr>
+          <w:rFonts w:asciiTheme="majorHAnsi" w:eastAsiaTheme="majorEastAsia" w:hAnsiTheme="majorHAnsi" w:cstheme="majorBidi"/>
+          <w:color w:val="2F5496" w:themeColor="accent1" w:themeShade="BF"/>
+          <w:sz w:val="28"/>
+          <w:szCs w:val="28"/>
+        </w:rPr>
+      </w:pPr>
+    </w:p>
+    <w:p>
+      <w:pPr>
+        <w:jc w:val="right"/>
+        <w:rPr>
+          <w:rFonts w:asciiTheme="majorHAnsi" w:eastAsiaTheme="majorEastAsia" w:hAnsiTheme="majorHAnsi" w:cstheme="majorBidi"/>
+          <w:color w:val="2F5496" w:themeColor="accent1" w:themeShade="BF"/>
+          <w:sz w:val="28"/>
+          <w:szCs w:val="28"/>
+        </w:rPr>
+      </w:pPr>
+      <w:bookmarkStart w:id="0" w:name="_GoBack"/>
+      <w:bookmarkEnd w:id="0"/>
+    </w:p>
+    <w:p>
+      <w:pPr>
+        <w:jc w:val="right"/>
+        <w:rPr>
+          <w:rFonts w:asciiTheme="majorHAnsi" w:eastAsiaTheme="majorEastAsia" w:hAnsiTheme="majorHAnsi" w:cstheme="majorBidi"/>
+          <w:color w:val="2F5496" w:themeColor="accent1" w:themeShade="BF"/>
+          <w:sz w:val="28"/>
+          <w:szCs w:val="28"/>
+        </w:rPr>
+      </w:pPr>
+      <w:r>
+        <w:rPr>
+          <w:rFonts w:asciiTheme="majorHAnsi" w:eastAsiaTheme="majorEastAsia" w:hAnsiTheme="majorHAnsi" w:cstheme="majorBidi"/>
+          <w:color w:val="2F5496" w:themeColor="accent1" w:themeShade="BF"/>
+          <w:sz w:val="28"/>
+          <w:szCs w:val="28"/>
+        </w:rPr>
+        <w:t>©2019 MARUI-</w:t>
+      </w:r>
+      <w:proofErr w:type="spellStart"/>
+      <w:r>
+        <w:rPr>
+          <w:rFonts w:asciiTheme="majorHAnsi" w:eastAsiaTheme="majorEastAsia" w:hAnsiTheme="majorHAnsi" w:cstheme="majorBidi"/>
+          <w:color w:val="2F5496" w:themeColor="accent1" w:themeShade="BF"/>
+          <w:sz w:val="28"/>
+          <w:szCs w:val="28"/>
+        </w:rPr>
+        <w:t>PlugIn</w:t>
+      </w:r>
+      <w:proofErr w:type="spellEnd"/>
+      <w:r>
+        <w:rPr>
+          <w:rFonts w:asciiTheme="majorHAnsi" w:eastAsiaTheme="majorEastAsia" w:hAnsiTheme="majorHAnsi" w:cstheme="majorBidi"/>
+          <w:color w:val="2F5496" w:themeColor="accent1" w:themeShade="BF"/>
+          <w:sz w:val="28"/>
+          <w:szCs w:val="28"/>
+        </w:rPr>
+        <w:t xml:space="preserve"> (</w:t>
+      </w:r>
+      <w:proofErr w:type="spellStart"/>
+      <w:r>
+        <w:rPr>
+          <w:rFonts w:asciiTheme="majorHAnsi" w:eastAsiaTheme="majorEastAsia" w:hAnsiTheme="majorHAnsi" w:cstheme="majorBidi"/>
+          <w:color w:val="2F5496" w:themeColor="accent1" w:themeShade="BF"/>
+          <w:sz w:val="28"/>
+          <w:szCs w:val="28"/>
+        </w:rPr>
+        <w:t>inc.</w:t>
+      </w:r>
+      <w:proofErr w:type="spellEnd"/>
+      <w:r>
+        <w:rPr>
+          <w:rFonts w:asciiTheme="majorHAnsi" w:eastAsiaTheme="majorEastAsia" w:hAnsiTheme="majorHAnsi" w:cstheme="majorBidi"/>
+          <w:color w:val="2F5496" w:themeColor="accent1" w:themeShade="BF"/>
+          <w:sz w:val="28"/>
+          <w:szCs w:val="28"/>
+        </w:rPr>
+        <w:t>)</w:t>
       </w:r>
     </w:p>
     <w:p>
@@ -88,16 +261,12 @@
           <w:szCs w:val="32"/>
         </w:rPr>
       </w:pPr>
-      <w:r>
-        <w:br w:type="page"/>
-      </w:r>
     </w:p>
     <w:p>
       <w:pPr>
         <w:pStyle w:val="Heading1"/>
       </w:pPr>
       <w:r>
-        <w:lastRenderedPageBreak/>
         <w:t xml:space="preserve">3D </w:t>
       </w:r>
       <w:r>
@@ -195,7 +364,7 @@
       <w:r>
         <w:br/>
       </w:r>
-      <w:hyperlink r:id="rId5" w:history="1">
+      <w:hyperlink r:id="rId6" w:history="1">
         <w:r>
           <w:rPr>
             <w:rStyle w:val="Hyperlink"/>
@@ -252,13 +421,31 @@
     </w:p>
     <w:p>
       <w:r>
-        <w:t>7: Software license statement (EULA)</w:t>
-      </w:r>
-    </w:p>
-    <w:p>
-      <w:bookmarkStart w:id="0" w:name="_GoBack"/>
-    </w:p>
-    <w:bookmarkEnd w:id="0"/>
+        <w:t xml:space="preserve">7: </w:t>
+      </w:r>
+      <w:r>
+        <w:t>Troubleshooting and Frequently Asked Questions</w:t>
+      </w:r>
+      <w:r>
+        <w:t xml:space="preserve"> (</w:t>
+      </w:r>
+      <w:r>
+        <w:t>FAQ</w:t>
+      </w:r>
+      <w:r>
+        <w:t>)</w:t>
+      </w:r>
+      <w:r>
+        <w:t xml:space="preserve"> </w:t>
+      </w:r>
+    </w:p>
+    <w:p>
+      <w:r>
+        <w:t>8: Software license statement (EULA)</w:t>
+      </w:r>
+    </w:p>
+    <w:p/>
+    <w:p/>
     <w:p>
       <w:r>
         <w:br w:type="page"/>
@@ -618,16 +805,7 @@
       </w:r>
       <w:proofErr w:type="gramEnd"/>
       <w:r>
-        <w:t xml:space="preserve"> </w:t>
-      </w:r>
-      <w:r>
-        <w:t xml:space="preserve">Unity sample scene and script for </w:t>
-      </w:r>
-      <w:r>
-        <w:t>using military tactical gestures</w:t>
-      </w:r>
-      <w:r>
-        <w:t>.</w:t>
+        <w:t xml:space="preserve"> Unity sample scene and script for using military tactical gestures.</w:t>
       </w:r>
     </w:p>
     <w:p>
@@ -643,16 +821,7 @@
       </w:r>
       <w:proofErr w:type="gramEnd"/>
       <w:r>
-        <w:t xml:space="preserve"> </w:t>
-      </w:r>
-      <w:r>
-        <w:t xml:space="preserve">Example gesture database file </w:t>
-      </w:r>
-      <w:r>
-        <w:t>for military gestures</w:t>
-      </w:r>
-      <w:r>
-        <w:t>.</w:t>
+        <w:t xml:space="preserve"> Example gesture database file for military gestures.</w:t>
       </w:r>
     </w:p>
     <w:p>
@@ -5132,15 +5301,7 @@
       </w:r>
       <w:proofErr w:type="spellEnd"/>
       <w:r>
-        <w:t>”</w:t>
-      </w:r>
-      <w:proofErr w:type="spellStart"/>
-      <w:r>
-        <w:t xml:space="preserve"> </w:t>
-      </w:r>
-      <w:proofErr w:type="spellEnd"/>
-      <w:r>
-        <w:t>in your Unity project.</w:t>
+        <w:t>” in your Unity project.</w:t>
       </w:r>
     </w:p>
     <w:p>
@@ -5235,46 +5396,15 @@
           <w:sz w:val="16"/>
           <w:szCs w:val="16"/>
         </w:rPr>
-        <w:t>/myGestureDatabaseFile.dat</w:t>
-      </w:r>
-      <w:r>
-        <w:rPr>
-          <w:rFonts w:ascii="Overpass Mono" w:hAnsi="Overpass Mono"/>
-          <w:sz w:val="16"/>
-          <w:szCs w:val="16"/>
-        </w:rPr>
-        <w:t>"</w:t>
-      </w:r>
-      <w:r>
-        <w:rPr>
-          <w:rFonts w:ascii="Overpass Mono" w:hAnsi="Overpass Mono"/>
-          <w:sz w:val="16"/>
-          <w:szCs w:val="16"/>
-        </w:rPr>
-        <w:t>)</w:t>
-      </w:r>
-      <w:r>
-        <w:rPr>
-          <w:rFonts w:ascii="Overpass Mono" w:hAnsi="Overpass Mono"/>
-          <w:sz w:val="16"/>
-          <w:szCs w:val="16"/>
-        </w:rPr>
-        <w:t>;</w:t>
-      </w:r>
-      <w:r>
-        <w:rPr>
-          <w:rFonts w:ascii="Overpass Mono" w:hAnsi="Overpass Mono"/>
-          <w:sz w:val="16"/>
-          <w:szCs w:val="16"/>
-        </w:rPr>
-        <w:br/>
-      </w:r>
-      <w:r>
-        <w:rPr>
-          <w:rFonts w:ascii="Overpass Mono" w:hAnsi="Overpass Mono"/>
-          <w:sz w:val="16"/>
-          <w:szCs w:val="16"/>
-        </w:rPr>
+        <w:t>/myGestureDatabaseFile.dat");</w:t>
+      </w:r>
+      <w:r>
+        <w:rPr>
+          <w:rFonts w:ascii="Overpass Mono" w:hAnsi="Overpass Mono"/>
+          <w:sz w:val="16"/>
+          <w:szCs w:val="16"/>
+        </w:rPr>
+        <w:br/>
         <w:t>#else</w:t>
       </w:r>
       <w:r>
@@ -5337,46 +5467,15 @@
           <w:sz w:val="16"/>
           <w:szCs w:val="16"/>
         </w:rPr>
-        <w:t xml:space="preserve"> + </w:t>
-      </w:r>
-      <w:r>
-        <w:rPr>
-          <w:rFonts w:ascii="Overpass Mono" w:hAnsi="Overpass Mono"/>
-          <w:sz w:val="16"/>
-          <w:szCs w:val="16"/>
-        </w:rPr>
-        <w:t>"</w:t>
-      </w:r>
-      <w:r>
-        <w:rPr>
-          <w:rFonts w:ascii="Overpass Mono" w:hAnsi="Overpass Mono"/>
-          <w:sz w:val="16"/>
-          <w:szCs w:val="16"/>
-        </w:rPr>
-        <w:t>/</w:t>
-      </w:r>
-      <w:r>
-        <w:rPr>
-          <w:rFonts w:ascii="Overpass Mono" w:hAnsi="Overpass Mono"/>
-          <w:sz w:val="16"/>
-          <w:szCs w:val="16"/>
-        </w:rPr>
-        <w:t>myGestureDatabaseFile.dat");</w:t>
-      </w:r>
-      <w:r>
-        <w:rPr>
-          <w:rFonts w:ascii="Overpass Mono" w:hAnsi="Overpass Mono"/>
-          <w:sz w:val="16"/>
-          <w:szCs w:val="16"/>
-        </w:rPr>
-        <w:br/>
-      </w:r>
-      <w:r>
-        <w:rPr>
-          <w:rFonts w:ascii="Overpass Mono" w:hAnsi="Overpass Mono"/>
-          <w:sz w:val="16"/>
-          <w:szCs w:val="16"/>
-        </w:rPr>
+        <w:t xml:space="preserve"> + "/myGestureDatabaseFile.dat");</w:t>
+      </w:r>
+      <w:r>
+        <w:rPr>
+          <w:rFonts w:ascii="Overpass Mono" w:hAnsi="Overpass Mono"/>
+          <w:sz w:val="16"/>
+          <w:szCs w:val="16"/>
+        </w:rPr>
+        <w:br/>
         <w:t>#endif</w:t>
       </w:r>
     </w:p>
@@ -5387,21 +5486,36 @@
     </w:p>
     <w:p>
       <w:pPr>
-        <w:pStyle w:val="Heading2"/>
+        <w:rPr>
+          <w:rFonts w:asciiTheme="majorHAnsi" w:eastAsiaTheme="majorEastAsia" w:hAnsiTheme="majorHAnsi" w:cstheme="majorBidi"/>
+          <w:color w:val="2F5496" w:themeColor="accent1" w:themeShade="BF"/>
+          <w:sz w:val="26"/>
+          <w:szCs w:val="26"/>
+        </w:rPr>
       </w:pPr>
+      <w:r>
+        <w:br w:type="page"/>
+      </w:r>
     </w:p>
     <w:p>
       <w:pPr>
         <w:pStyle w:val="Heading2"/>
       </w:pPr>
       <w:r>
+        <w:lastRenderedPageBreak/>
         <w:t>6: Build instructions for Android (Mobile VR, Oculus Quest, …)</w:t>
       </w:r>
     </w:p>
     <w:p/>
     <w:p>
       <w:r>
-        <w:t>(1) Make sure plug-in file (</w:t>
+        <w:t>(1) Make sure plug-in file</w:t>
+      </w:r>
+      <w:r>
+        <w:t>s</w:t>
+      </w:r>
+      <w:r>
+        <w:t xml:space="preserve"> (</w:t>
       </w:r>
       <w:r>
         <w:t>Plugins</w:t>
@@ -5416,15 +5530,60 @@
         <w:t>/</w:t>
       </w:r>
       <w:r>
+        <w:t>arm64-v8a</w:t>
+      </w:r>
+      <w:r>
+        <w:t>/</w:t>
+      </w:r>
+      <w:r>
         <w:t>libgesturerecognition.so</w:t>
       </w:r>
       <w:r>
-        <w:t>) is in the “Plugins” folder of your project</w:t>
-      </w:r>
-    </w:p>
-    <w:p>
-      <w:r>
-        <w:t xml:space="preserve">(2) In your Unity editor, select the plug-in file and </w:t>
+        <w:t xml:space="preserve"> and </w:t>
+      </w:r>
+      <w:r>
+        <w:t>Plugins</w:t>
+      </w:r>
+      <w:r>
+        <w:t>/</w:t>
+      </w:r>
+      <w:r>
+        <w:t>Android</w:t>
+      </w:r>
+      <w:r>
+        <w:t>/</w:t>
+      </w:r>
+      <w:r>
+        <w:t>armeabi-v7a</w:t>
+      </w:r>
+      <w:r>
+        <w:t>/</w:t>
+      </w:r>
+      <w:r>
+        <w:t>libgesturerecognition.so</w:t>
+      </w:r>
+      <w:r>
+        <w:t xml:space="preserve">) </w:t>
+      </w:r>
+      <w:r>
+        <w:t>are</w:t>
+      </w:r>
+      <w:r>
+        <w:t xml:space="preserve"> in the “Plugins” folder of your project</w:t>
+      </w:r>
+      <w:r>
+        <w:t>.</w:t>
+      </w:r>
+    </w:p>
+    <w:p>
+      <w:r>
+        <w:t>(2) In your Unity editor, select the plug-in file</w:t>
+      </w:r>
+      <w:r>
+        <w:t>s</w:t>
+      </w:r>
+      <w:r>
+        <w:t xml:space="preserve"> and </w:t>
       </w:r>
       <w:r>
         <w:t xml:space="preserve">in the inspector </w:t>
@@ -5439,6 +5598,9 @@
         <w:t xml:space="preserve"> platform</w:t>
       </w:r>
       <w:r>
+        <w:t xml:space="preserve"> for ARM64 and ARMv7 respectively</w:t>
+      </w:r>
+      <w:r>
         <w:t>.</w:t>
       </w:r>
     </w:p>
@@ -5457,140 +5619,1061 @@
     </w:p>
     <w:p>
       <w:r>
-        <w:t xml:space="preserve">(4) In your Unity script file, use </w:t>
-      </w:r>
-      <w:proofErr w:type="spellStart"/>
-      <w:r>
-        <w:rPr>
-          <w:rFonts w:ascii="Overpass Mono" w:hAnsi="Overpass Mono"/>
-          <w:sz w:val="16"/>
-          <w:szCs w:val="16"/>
+        <w:t xml:space="preserve">(4) In your Unity script file, </w:t>
+      </w:r>
+      <w:r>
+        <w:t xml:space="preserve">use Unity’s Android Java API to get the location of the cache folder and use a </w:t>
+      </w:r>
+      <w:proofErr w:type="spellStart"/>
+      <w:r>
+        <w:t>UnityWebRequest</w:t>
+      </w:r>
+      <w:proofErr w:type="spellEnd"/>
+      <w:r>
+        <w:t xml:space="preserve"> to extract the gesture database file from the .</w:t>
+      </w:r>
+      <w:proofErr w:type="spellStart"/>
+      <w:r>
+        <w:t>apk</w:t>
+      </w:r>
+      <w:proofErr w:type="spellEnd"/>
+      <w:r>
+        <w:t xml:space="preserve"> to the cache folder and load it from there. This is necessary, because on Android all project files are </w:t>
+      </w:r>
+      <w:r>
+        <w:t>packed inside the .</w:t>
+      </w:r>
+      <w:proofErr w:type="spellStart"/>
+      <w:r>
+        <w:t>apk</w:t>
+      </w:r>
+      <w:proofErr w:type="spellEnd"/>
+      <w:r>
+        <w:t xml:space="preserve"> file and cannot be accessed directly. You can use the UNITY_ANDROID </w:t>
+      </w:r>
+      <w:r>
+        <w:t xml:space="preserve">preprocessor variable to make sure your game will find the gesture recognition database file both when playing in the Unity editor and when building / exporting as a stand-alone </w:t>
+      </w:r>
+      <w:r>
+        <w:t>Android app</w:t>
+      </w:r>
+      <w:r>
+        <w:t>:</w:t>
+      </w:r>
+      <w:r>
+        <w:rPr>
+          <w:rFonts w:ascii="Overpass Mono" w:hAnsi="Overpass Mono"/>
+          <w:sz w:val="14"/>
+          <w:szCs w:val="14"/>
+        </w:rPr>
+        <w:br/>
+      </w:r>
+      <w:r>
+        <w:rPr>
+          <w:rFonts w:ascii="Overpass Mono" w:hAnsi="Overpass Mono"/>
+          <w:sz w:val="14"/>
+          <w:szCs w:val="14"/>
+        </w:rPr>
+        <w:br/>
+      </w:r>
+      <w:proofErr w:type="spellStart"/>
+      <w:r>
+        <w:rPr>
+          <w:rFonts w:ascii="Overpass Mono" w:hAnsi="Overpass Mono"/>
+          <w:sz w:val="14"/>
+          <w:szCs w:val="14"/>
+        </w:rPr>
+        <w:t>LoadGesturesFile</w:t>
+      </w:r>
+      <w:proofErr w:type="spellEnd"/>
+      <w:r>
+        <w:rPr>
+          <w:rFonts w:ascii="Overpass Mono" w:hAnsi="Overpass Mono"/>
+          <w:sz w:val="14"/>
+          <w:szCs w:val="14"/>
+        </w:rPr>
+        <w:t xml:space="preserve"> = "</w:t>
+      </w:r>
+      <w:r>
+        <w:rPr>
+          <w:rFonts w:ascii="Overpass Mono" w:hAnsi="Overpass Mono"/>
+          <w:sz w:val="14"/>
+          <w:szCs w:val="14"/>
+        </w:rPr>
+        <w:t>my</w:t>
+      </w:r>
+      <w:r>
+        <w:rPr>
+          <w:rFonts w:ascii="Overpass Mono" w:hAnsi="Overpass Mono"/>
+          <w:sz w:val="14"/>
+          <w:szCs w:val="14"/>
+        </w:rPr>
+        <w:t>Gestures.dat";</w:t>
+      </w:r>
+      <w:r>
+        <w:rPr>
+          <w:rFonts w:ascii="Overpass Mono" w:hAnsi="Overpass Mono"/>
+          <w:sz w:val="14"/>
+          <w:szCs w:val="14"/>
+        </w:rPr>
+        <w:br/>
+      </w:r>
+      <w:r>
+        <w:rPr>
+          <w:rFonts w:ascii="Overpass Mono" w:hAnsi="Overpass Mono"/>
+          <w:sz w:val="14"/>
+          <w:szCs w:val="14"/>
+        </w:rPr>
+        <w:t>// Find the location for the gesture database (.</w:t>
+      </w:r>
+      <w:proofErr w:type="spellStart"/>
+      <w:r>
+        <w:rPr>
+          <w:rFonts w:ascii="Overpass Mono" w:hAnsi="Overpass Mono"/>
+          <w:sz w:val="14"/>
+          <w:szCs w:val="14"/>
+        </w:rPr>
+        <w:t>dat</w:t>
+      </w:r>
+      <w:proofErr w:type="spellEnd"/>
+      <w:r>
+        <w:rPr>
+          <w:rFonts w:ascii="Overpass Mono" w:hAnsi="Overpass Mono"/>
+          <w:sz w:val="14"/>
+          <w:szCs w:val="14"/>
+        </w:rPr>
+        <w:t>) file</w:t>
+      </w:r>
+      <w:r>
+        <w:rPr>
+          <w:rFonts w:ascii="Overpass Mono" w:hAnsi="Overpass Mono"/>
+          <w:sz w:val="14"/>
+          <w:szCs w:val="14"/>
+        </w:rPr>
+        <w:br/>
+      </w:r>
+      <w:r>
+        <w:rPr>
+          <w:rFonts w:ascii="Overpass Mono" w:hAnsi="Overpass Mono"/>
+          <w:color w:val="0070C0"/>
+          <w:sz w:val="14"/>
+          <w:szCs w:val="14"/>
+        </w:rPr>
+        <w:t>#if UNITY_EDITOR</w:t>
+      </w:r>
+      <w:r>
+        <w:rPr>
+          <w:rFonts w:ascii="Overpass Mono" w:hAnsi="Overpass Mono"/>
+          <w:sz w:val="14"/>
+          <w:szCs w:val="14"/>
+        </w:rPr>
+        <w:br/>
+      </w:r>
+      <w:r>
+        <w:rPr>
+          <w:rFonts w:ascii="Overpass Mono" w:hAnsi="Overpass Mono"/>
+          <w:sz w:val="14"/>
+          <w:szCs w:val="14"/>
+        </w:rPr>
+        <w:t>// When running the scene inside the Unity editor,</w:t>
+      </w:r>
+      <w:r>
+        <w:rPr>
+          <w:rFonts w:ascii="Overpass Mono" w:hAnsi="Overpass Mono"/>
+          <w:sz w:val="14"/>
+          <w:szCs w:val="14"/>
+        </w:rPr>
+        <w:br/>
+      </w:r>
+      <w:r>
+        <w:rPr>
+          <w:rFonts w:ascii="Overpass Mono" w:hAnsi="Overpass Mono"/>
+          <w:sz w:val="14"/>
+          <w:szCs w:val="14"/>
+        </w:rPr>
+        <w:t>// we can just load the file from the Assets/ folder:</w:t>
+      </w:r>
+      <w:r>
+        <w:rPr>
+          <w:rFonts w:ascii="Overpass Mono" w:hAnsi="Overpass Mono"/>
+          <w:sz w:val="14"/>
+          <w:szCs w:val="14"/>
+        </w:rPr>
+        <w:br/>
+      </w:r>
+      <w:r>
+        <w:rPr>
+          <w:rFonts w:ascii="Overpass Mono" w:hAnsi="Overpass Mono"/>
+          <w:sz w:val="14"/>
+          <w:szCs w:val="14"/>
+        </w:rPr>
+        <w:t xml:space="preserve">string </w:t>
+      </w:r>
+      <w:proofErr w:type="spellStart"/>
+      <w:r>
+        <w:rPr>
+          <w:rFonts w:ascii="Overpass Mono" w:hAnsi="Overpass Mono"/>
+          <w:sz w:val="14"/>
+          <w:szCs w:val="14"/>
+        </w:rPr>
+        <w:t>gesture_file_path</w:t>
+      </w:r>
+      <w:proofErr w:type="spellEnd"/>
+      <w:r>
+        <w:rPr>
+          <w:rFonts w:ascii="Overpass Mono" w:hAnsi="Overpass Mono"/>
+          <w:sz w:val="14"/>
+          <w:szCs w:val="14"/>
+        </w:rPr>
+        <w:t xml:space="preserve"> = "Assets/</w:t>
+      </w:r>
+      <w:proofErr w:type="spellStart"/>
+      <w:r>
+        <w:rPr>
+          <w:rFonts w:ascii="Overpass Mono" w:hAnsi="Overpass Mono"/>
+          <w:sz w:val="14"/>
+          <w:szCs w:val="14"/>
+        </w:rPr>
+        <w:t>GestureRecognition</w:t>
+      </w:r>
+      <w:proofErr w:type="spellEnd"/>
+      <w:r>
+        <w:rPr>
+          <w:rFonts w:ascii="Overpass Mono" w:hAnsi="Overpass Mono"/>
+          <w:sz w:val="14"/>
+          <w:szCs w:val="14"/>
+        </w:rPr>
+        <w:t>";</w:t>
+      </w:r>
+      <w:r>
+        <w:rPr>
+          <w:rFonts w:ascii="Overpass Mono" w:hAnsi="Overpass Mono"/>
+          <w:sz w:val="14"/>
+          <w:szCs w:val="14"/>
+        </w:rPr>
+        <w:br/>
+      </w:r>
+      <w:r>
+        <w:rPr>
+          <w:rFonts w:ascii="Overpass Mono" w:hAnsi="Overpass Mono"/>
+          <w:color w:val="0070C0"/>
+          <w:sz w:val="14"/>
+          <w:szCs w:val="14"/>
+        </w:rPr>
+        <w:t>#</w:t>
+      </w:r>
+      <w:proofErr w:type="spellStart"/>
+      <w:r>
+        <w:rPr>
+          <w:rFonts w:ascii="Overpass Mono" w:hAnsi="Overpass Mono"/>
+          <w:color w:val="0070C0"/>
+          <w:sz w:val="14"/>
+          <w:szCs w:val="14"/>
+        </w:rPr>
+        <w:t>elif</w:t>
+      </w:r>
+      <w:proofErr w:type="spellEnd"/>
+      <w:r>
+        <w:rPr>
+          <w:rFonts w:ascii="Overpass Mono" w:hAnsi="Overpass Mono"/>
+          <w:color w:val="0070C0"/>
+          <w:sz w:val="14"/>
+          <w:szCs w:val="14"/>
+        </w:rPr>
+        <w:t xml:space="preserve"> UNITY_ANDROID</w:t>
+      </w:r>
+      <w:r>
+        <w:rPr>
+          <w:rFonts w:ascii="Overpass Mono" w:hAnsi="Overpass Mono"/>
+          <w:sz w:val="14"/>
+          <w:szCs w:val="14"/>
+        </w:rPr>
+        <w:br/>
+      </w:r>
+      <w:r>
+        <w:rPr>
+          <w:rFonts w:ascii="Overpass Mono" w:hAnsi="Overpass Mono"/>
+          <w:sz w:val="14"/>
+          <w:szCs w:val="14"/>
+        </w:rPr>
+        <w:t>// On android, the file is in the .</w:t>
+      </w:r>
+      <w:proofErr w:type="spellStart"/>
+      <w:r>
+        <w:rPr>
+          <w:rFonts w:ascii="Overpass Mono" w:hAnsi="Overpass Mono"/>
+          <w:sz w:val="14"/>
+          <w:szCs w:val="14"/>
+        </w:rPr>
+        <w:t>apk</w:t>
+      </w:r>
+      <w:proofErr w:type="spellEnd"/>
+      <w:r>
+        <w:rPr>
+          <w:rFonts w:ascii="Overpass Mono" w:hAnsi="Overpass Mono"/>
+          <w:sz w:val="14"/>
+          <w:szCs w:val="14"/>
+        </w:rPr>
+        <w:t>,</w:t>
+      </w:r>
+      <w:r>
+        <w:rPr>
+          <w:rFonts w:ascii="Overpass Mono" w:hAnsi="Overpass Mono"/>
+          <w:sz w:val="14"/>
+          <w:szCs w:val="14"/>
+        </w:rPr>
+        <w:br/>
+      </w:r>
+      <w:r>
+        <w:rPr>
+          <w:rFonts w:ascii="Overpass Mono" w:hAnsi="Overpass Mono"/>
+          <w:sz w:val="14"/>
+          <w:szCs w:val="14"/>
+        </w:rPr>
+        <w:t>// so we need to first "download" it to the apps' cache folder.</w:t>
+      </w:r>
+      <w:r>
+        <w:rPr>
+          <w:rFonts w:ascii="Overpass Mono" w:hAnsi="Overpass Mono"/>
+          <w:sz w:val="14"/>
+          <w:szCs w:val="14"/>
+        </w:rPr>
+        <w:br/>
+      </w:r>
+      <w:proofErr w:type="spellStart"/>
+      <w:r>
+        <w:rPr>
+          <w:rFonts w:ascii="Overpass Mono" w:hAnsi="Overpass Mono"/>
+          <w:sz w:val="14"/>
+          <w:szCs w:val="14"/>
+        </w:rPr>
+        <w:t>AndroidJavaClass</w:t>
+      </w:r>
+      <w:proofErr w:type="spellEnd"/>
+      <w:r>
+        <w:rPr>
+          <w:rFonts w:ascii="Overpass Mono" w:hAnsi="Overpass Mono"/>
+          <w:sz w:val="14"/>
+          <w:szCs w:val="14"/>
+        </w:rPr>
+        <w:t xml:space="preserve"> </w:t>
+      </w:r>
+      <w:proofErr w:type="spellStart"/>
+      <w:r>
+        <w:rPr>
+          <w:rFonts w:ascii="Overpass Mono" w:hAnsi="Overpass Mono"/>
+          <w:sz w:val="14"/>
+          <w:szCs w:val="14"/>
+        </w:rPr>
+        <w:t>unityPlayer</w:t>
+      </w:r>
+      <w:proofErr w:type="spellEnd"/>
+      <w:r>
+        <w:rPr>
+          <w:rFonts w:ascii="Overpass Mono" w:hAnsi="Overpass Mono"/>
+          <w:sz w:val="14"/>
+          <w:szCs w:val="14"/>
+        </w:rPr>
+        <w:t xml:space="preserve"> = new </w:t>
+      </w:r>
+      <w:proofErr w:type="spellStart"/>
+      <w:r>
+        <w:rPr>
+          <w:rFonts w:ascii="Overpass Mono" w:hAnsi="Overpass Mono"/>
+          <w:sz w:val="14"/>
+          <w:szCs w:val="14"/>
+        </w:rPr>
+        <w:t>AndroidJavaClass</w:t>
+      </w:r>
+      <w:proofErr w:type="spellEnd"/>
+      <w:r>
+        <w:rPr>
+          <w:rFonts w:ascii="Overpass Mono" w:hAnsi="Overpass Mono"/>
+          <w:sz w:val="14"/>
+          <w:szCs w:val="14"/>
+        </w:rPr>
+        <w:t>("com.unity3d.player.UnityPlayer");</w:t>
+      </w:r>
+      <w:r>
+        <w:rPr>
+          <w:rFonts w:ascii="Overpass Mono" w:hAnsi="Overpass Mono"/>
+          <w:sz w:val="14"/>
+          <w:szCs w:val="14"/>
+        </w:rPr>
+        <w:br/>
+      </w:r>
+      <w:proofErr w:type="spellStart"/>
+      <w:r>
+        <w:rPr>
+          <w:rFonts w:ascii="Overpass Mono" w:hAnsi="Overpass Mono"/>
+          <w:sz w:val="14"/>
+          <w:szCs w:val="14"/>
+        </w:rPr>
+        <w:t>AndroidJavaObject</w:t>
+      </w:r>
+      <w:proofErr w:type="spellEnd"/>
+      <w:r>
+        <w:rPr>
+          <w:rFonts w:ascii="Overpass Mono" w:hAnsi="Overpass Mono"/>
+          <w:sz w:val="14"/>
+          <w:szCs w:val="14"/>
+        </w:rPr>
+        <w:t xml:space="preserve"> activity = </w:t>
+      </w:r>
+      <w:proofErr w:type="spellStart"/>
+      <w:r>
+        <w:rPr>
+          <w:rFonts w:ascii="Overpass Mono" w:hAnsi="Overpass Mono"/>
+          <w:sz w:val="14"/>
+          <w:szCs w:val="14"/>
+        </w:rPr>
+        <w:t>unityPlayer.GetStatic</w:t>
+      </w:r>
+      <w:proofErr w:type="spellEnd"/>
+      <w:r>
+        <w:rPr>
+          <w:rFonts w:ascii="Overpass Mono" w:hAnsi="Overpass Mono"/>
+          <w:sz w:val="14"/>
+          <w:szCs w:val="14"/>
+        </w:rPr>
+        <w:t>&lt;</w:t>
+      </w:r>
+      <w:proofErr w:type="spellStart"/>
+      <w:r>
+        <w:rPr>
+          <w:rFonts w:ascii="Overpass Mono" w:hAnsi="Overpass Mono"/>
+          <w:sz w:val="14"/>
+          <w:szCs w:val="14"/>
+        </w:rPr>
+        <w:t>AndroidJavaObject</w:t>
+      </w:r>
+      <w:proofErr w:type="spellEnd"/>
+      <w:r>
+        <w:rPr>
+          <w:rFonts w:ascii="Overpass Mono" w:hAnsi="Overpass Mono"/>
+          <w:sz w:val="14"/>
+          <w:szCs w:val="14"/>
+        </w:rPr>
+        <w:t>&gt;("</w:t>
+      </w:r>
+      <w:proofErr w:type="spellStart"/>
+      <w:r>
+        <w:rPr>
+          <w:rFonts w:ascii="Overpass Mono" w:hAnsi="Overpass Mono"/>
+          <w:sz w:val="14"/>
+          <w:szCs w:val="14"/>
+        </w:rPr>
+        <w:t>currentActivity</w:t>
+      </w:r>
+      <w:proofErr w:type="spellEnd"/>
+      <w:r>
+        <w:rPr>
+          <w:rFonts w:ascii="Overpass Mono" w:hAnsi="Overpass Mono"/>
+          <w:sz w:val="14"/>
+          <w:szCs w:val="14"/>
+        </w:rPr>
+        <w:t>");</w:t>
+      </w:r>
+      <w:r>
+        <w:rPr>
+          <w:rFonts w:ascii="Overpass Mono" w:hAnsi="Overpass Mono"/>
+          <w:sz w:val="14"/>
+          <w:szCs w:val="14"/>
+        </w:rPr>
+        <w:br/>
+      </w:r>
+      <w:r>
+        <w:rPr>
+          <w:rFonts w:ascii="Overpass Mono" w:hAnsi="Overpass Mono"/>
+          <w:sz w:val="14"/>
+          <w:szCs w:val="14"/>
+        </w:rPr>
+        <w:t xml:space="preserve">string </w:t>
+      </w:r>
+      <w:proofErr w:type="spellStart"/>
+      <w:r>
+        <w:rPr>
+          <w:rFonts w:ascii="Overpass Mono" w:hAnsi="Overpass Mono"/>
+          <w:sz w:val="14"/>
+          <w:szCs w:val="14"/>
+        </w:rPr>
+        <w:t>gesture_file_path</w:t>
+      </w:r>
+      <w:proofErr w:type="spellEnd"/>
+      <w:r>
+        <w:rPr>
+          <w:rFonts w:ascii="Overpass Mono" w:hAnsi="Overpass Mono"/>
+          <w:sz w:val="14"/>
+          <w:szCs w:val="14"/>
+        </w:rPr>
+        <w:t xml:space="preserve"> = </w:t>
+      </w:r>
+      <w:proofErr w:type="spellStart"/>
+      <w:r>
+        <w:rPr>
+          <w:rFonts w:ascii="Overpass Mono" w:hAnsi="Overpass Mono"/>
+          <w:sz w:val="14"/>
+          <w:szCs w:val="14"/>
+        </w:rPr>
+        <w:t>activity.Call</w:t>
+      </w:r>
+      <w:proofErr w:type="spellEnd"/>
+      <w:r>
+        <w:rPr>
+          <w:rFonts w:ascii="Overpass Mono" w:hAnsi="Overpass Mono"/>
+          <w:sz w:val="14"/>
+          <w:szCs w:val="14"/>
+        </w:rPr>
+        <w:br/>
+        <w:t xml:space="preserve">                           </w:t>
+      </w:r>
+      <w:r>
+        <w:rPr>
+          <w:rFonts w:ascii="Overpass Mono" w:hAnsi="Overpass Mono"/>
+          <w:sz w:val="14"/>
+          <w:szCs w:val="14"/>
+        </w:rPr>
+        <w:t>&lt;AndroidJavaObject&gt;("getCacheDir").Call&lt;string&gt;("getCanonicalPath");</w:t>
+      </w:r>
+      <w:r>
+        <w:rPr>
+          <w:rFonts w:ascii="Overpass Mono" w:hAnsi="Overpass Mono"/>
+          <w:sz w:val="14"/>
+          <w:szCs w:val="14"/>
+        </w:rPr>
+        <w:br/>
+      </w:r>
+      <w:proofErr w:type="spellStart"/>
+      <w:r>
+        <w:rPr>
+          <w:rFonts w:ascii="Overpass Mono" w:hAnsi="Overpass Mono"/>
+          <w:sz w:val="14"/>
+          <w:szCs w:val="14"/>
+        </w:rPr>
+        <w:t>UnityWebRequest</w:t>
+      </w:r>
+      <w:proofErr w:type="spellEnd"/>
+      <w:r>
+        <w:rPr>
+          <w:rFonts w:ascii="Overpass Mono" w:hAnsi="Overpass Mono"/>
+          <w:sz w:val="14"/>
+          <w:szCs w:val="14"/>
+        </w:rPr>
+        <w:t xml:space="preserve"> request = </w:t>
+      </w:r>
+      <w:proofErr w:type="spellStart"/>
+      <w:r>
+        <w:rPr>
+          <w:rFonts w:ascii="Overpass Mono" w:hAnsi="Overpass Mono"/>
+          <w:sz w:val="14"/>
+          <w:szCs w:val="14"/>
+        </w:rPr>
+        <w:t>UnityWebRequest.Get</w:t>
+      </w:r>
+      <w:proofErr w:type="spellEnd"/>
+      <w:r>
+        <w:rPr>
+          <w:rFonts w:ascii="Overpass Mono" w:hAnsi="Overpass Mono"/>
+          <w:sz w:val="14"/>
+          <w:szCs w:val="14"/>
+        </w:rPr>
+        <w:t>(</w:t>
+      </w:r>
+      <w:proofErr w:type="spellStart"/>
+      <w:r>
+        <w:rPr>
+          <w:rFonts w:ascii="Overpass Mono" w:hAnsi="Overpass Mono"/>
+          <w:sz w:val="14"/>
+          <w:szCs w:val="14"/>
         </w:rPr>
         <w:t>Application.streamingAssetsPath</w:t>
       </w:r>
       <w:proofErr w:type="spellEnd"/>
       <w:r>
-        <w:t xml:space="preserve"> as base folder when loading the gesture library instead of an absolute file path. You can use the UNITY_EDITOR preprocessor variable to make sure your game will find the gesture recognition database file both when playing in the Unity editor and when building / exporting as a stand-alone game:</w:t>
-      </w:r>
-    </w:p>
-    <w:p>
-      <w:pPr>
-        <w:rPr>
-          <w:rFonts w:ascii="Overpass Mono" w:hAnsi="Overpass Mono"/>
-          <w:sz w:val="16"/>
-          <w:szCs w:val="16"/>
-        </w:rPr>
-      </w:pPr>
-      <w:r>
-        <w:rPr>
-          <w:rFonts w:ascii="Overpass Mono" w:hAnsi="Overpass Mono"/>
-          <w:sz w:val="16"/>
-          <w:szCs w:val="16"/>
-        </w:rPr>
-        <w:t>#if UNITY_EDITOR</w:t>
-      </w:r>
-      <w:r>
-        <w:rPr>
-          <w:rFonts w:ascii="Overpass Mono" w:hAnsi="Overpass Mono"/>
-          <w:sz w:val="16"/>
-          <w:szCs w:val="16"/>
-        </w:rPr>
-        <w:br/>
-      </w:r>
-      <w:proofErr w:type="spellStart"/>
-      <w:r>
-        <w:rPr>
-          <w:rFonts w:ascii="Overpass Mono" w:hAnsi="Overpass Mono"/>
-          <w:sz w:val="16"/>
-          <w:szCs w:val="16"/>
-        </w:rPr>
-        <w:t>gr</w:t>
-      </w:r>
-      <w:r>
-        <w:rPr>
-          <w:rFonts w:ascii="Overpass Mono" w:hAnsi="Overpass Mono"/>
-          <w:sz w:val="16"/>
-          <w:szCs w:val="16"/>
-        </w:rPr>
-        <w:t>.loadFromFile</w:t>
-      </w:r>
-      <w:proofErr w:type="spellEnd"/>
-      <w:r>
-        <w:rPr>
-          <w:rFonts w:ascii="Overpass Mono" w:hAnsi="Overpass Mono"/>
-          <w:sz w:val="16"/>
-          <w:szCs w:val="16"/>
-        </w:rPr>
-        <w:t>("</w:t>
-      </w:r>
-      <w:proofErr w:type="spellStart"/>
-      <w:r>
-        <w:rPr>
-          <w:rFonts w:ascii="Overpass Mono" w:hAnsi="Overpass Mono"/>
-          <w:sz w:val="16"/>
-          <w:szCs w:val="16"/>
-        </w:rPr>
-        <w:t>myProject</w:t>
-      </w:r>
-      <w:proofErr w:type="spellEnd"/>
-      <w:r>
-        <w:rPr>
-          <w:rFonts w:ascii="Overpass Mono" w:hAnsi="Overpass Mono"/>
-          <w:sz w:val="16"/>
-          <w:szCs w:val="16"/>
-        </w:rPr>
-        <w:t>/myGestureDatabaseFile.dat");</w:t>
-      </w:r>
-      <w:r>
-        <w:rPr>
-          <w:rFonts w:ascii="Overpass Mono" w:hAnsi="Overpass Mono"/>
-          <w:sz w:val="16"/>
-          <w:szCs w:val="16"/>
-        </w:rPr>
-        <w:br/>
+        <w:rPr>
+          <w:rFonts w:ascii="Overpass Mono" w:hAnsi="Overpass Mono"/>
+          <w:sz w:val="14"/>
+          <w:szCs w:val="14"/>
+        </w:rPr>
+        <w:br/>
+        <w:t xml:space="preserve">                          </w:t>
+      </w:r>
+      <w:r>
+        <w:rPr>
+          <w:rFonts w:ascii="Overpass Mono" w:hAnsi="Overpass Mono"/>
+          <w:sz w:val="14"/>
+          <w:szCs w:val="14"/>
+        </w:rPr>
+        <w:t xml:space="preserve">+ "/" + </w:t>
+      </w:r>
+      <w:proofErr w:type="spellStart"/>
+      <w:r>
+        <w:rPr>
+          <w:rFonts w:ascii="Overpass Mono" w:hAnsi="Overpass Mono"/>
+          <w:sz w:val="14"/>
+          <w:szCs w:val="14"/>
+        </w:rPr>
+        <w:t>LoadGesturesFile</w:t>
+      </w:r>
+      <w:proofErr w:type="spellEnd"/>
+      <w:r>
+        <w:rPr>
+          <w:rFonts w:ascii="Overpass Mono" w:hAnsi="Overpass Mono"/>
+          <w:sz w:val="14"/>
+          <w:szCs w:val="14"/>
+        </w:rPr>
+        <w:t>);</w:t>
+      </w:r>
+      <w:r>
+        <w:rPr>
+          <w:rFonts w:ascii="Overpass Mono" w:hAnsi="Overpass Mono"/>
+          <w:sz w:val="14"/>
+          <w:szCs w:val="14"/>
+        </w:rPr>
+        <w:br/>
+      </w:r>
+      <w:proofErr w:type="spellStart"/>
+      <w:r>
+        <w:rPr>
+          <w:rFonts w:ascii="Overpass Mono" w:hAnsi="Overpass Mono"/>
+          <w:sz w:val="14"/>
+          <w:szCs w:val="14"/>
+        </w:rPr>
+        <w:t>request.SendWebRequest</w:t>
+      </w:r>
+      <w:proofErr w:type="spellEnd"/>
+      <w:r>
+        <w:rPr>
+          <w:rFonts w:ascii="Overpass Mono" w:hAnsi="Overpass Mono"/>
+          <w:sz w:val="14"/>
+          <w:szCs w:val="14"/>
+        </w:rPr>
+        <w:t>();</w:t>
+      </w:r>
+      <w:r>
+        <w:rPr>
+          <w:rFonts w:ascii="Overpass Mono" w:hAnsi="Overpass Mono"/>
+          <w:sz w:val="14"/>
+          <w:szCs w:val="14"/>
+        </w:rPr>
+        <w:br/>
+      </w:r>
+      <w:r>
+        <w:rPr>
+          <w:rFonts w:ascii="Overpass Mono" w:hAnsi="Overpass Mono"/>
+          <w:sz w:val="14"/>
+          <w:szCs w:val="14"/>
+        </w:rPr>
+        <w:t>while (!</w:t>
+      </w:r>
+      <w:proofErr w:type="spellStart"/>
+      <w:r>
+        <w:rPr>
+          <w:rFonts w:ascii="Overpass Mono" w:hAnsi="Overpass Mono"/>
+          <w:sz w:val="14"/>
+          <w:szCs w:val="14"/>
+        </w:rPr>
+        <w:t>request.isDone</w:t>
+      </w:r>
+      <w:proofErr w:type="spellEnd"/>
+      <w:r>
+        <w:rPr>
+          <w:rFonts w:ascii="Overpass Mono" w:hAnsi="Overpass Mono"/>
+          <w:sz w:val="14"/>
+          <w:szCs w:val="14"/>
+        </w:rPr>
+        <w:t>) {</w:t>
+      </w:r>
+      <w:r>
+        <w:rPr>
+          <w:rFonts w:ascii="Overpass Mono" w:hAnsi="Overpass Mono"/>
+          <w:sz w:val="14"/>
+          <w:szCs w:val="14"/>
+        </w:rPr>
+        <w:br/>
+        <w:t xml:space="preserve">    </w:t>
+      </w:r>
+      <w:r>
+        <w:rPr>
+          <w:rFonts w:ascii="Overpass Mono" w:hAnsi="Overpass Mono"/>
+          <w:sz w:val="14"/>
+          <w:szCs w:val="14"/>
+        </w:rPr>
+        <w:t>// wait for file extraction to finish</w:t>
+      </w:r>
+      <w:r>
+        <w:rPr>
+          <w:rFonts w:ascii="Overpass Mono" w:hAnsi="Overpass Mono"/>
+          <w:sz w:val="14"/>
+          <w:szCs w:val="14"/>
+        </w:rPr>
+        <w:br/>
+      </w:r>
+      <w:r>
+        <w:rPr>
+          <w:rFonts w:ascii="Overpass Mono" w:hAnsi="Overpass Mono"/>
+          <w:sz w:val="14"/>
+          <w:szCs w:val="14"/>
+        </w:rPr>
+        <w:t>}</w:t>
+      </w:r>
+      <w:r>
+        <w:rPr>
+          <w:rFonts w:ascii="Overpass Mono" w:hAnsi="Overpass Mono"/>
+          <w:sz w:val="14"/>
+          <w:szCs w:val="14"/>
+        </w:rPr>
+        <w:br/>
+      </w:r>
+      <w:r>
+        <w:rPr>
+          <w:rFonts w:ascii="Overpass Mono" w:hAnsi="Overpass Mono"/>
+          <w:sz w:val="14"/>
+          <w:szCs w:val="14"/>
+        </w:rPr>
+        <w:t>if (</w:t>
+      </w:r>
+      <w:proofErr w:type="spellStart"/>
+      <w:r>
+        <w:rPr>
+          <w:rFonts w:ascii="Overpass Mono" w:hAnsi="Overpass Mono"/>
+          <w:sz w:val="14"/>
+          <w:szCs w:val="14"/>
+        </w:rPr>
+        <w:t>request.isNetworkError</w:t>
+      </w:r>
+      <w:proofErr w:type="spellEnd"/>
+      <w:r>
+        <w:rPr>
+          <w:rFonts w:ascii="Overpass Mono" w:hAnsi="Overpass Mono"/>
+          <w:sz w:val="14"/>
+          <w:szCs w:val="14"/>
+        </w:rPr>
+        <w:t>)</w:t>
+      </w:r>
+      <w:r>
+        <w:rPr>
+          <w:rFonts w:ascii="Overpass Mono" w:hAnsi="Overpass Mono"/>
+          <w:sz w:val="14"/>
+          <w:szCs w:val="14"/>
+        </w:rPr>
+        <w:br/>
+      </w:r>
+      <w:r>
+        <w:rPr>
+          <w:rFonts w:ascii="Overpass Mono" w:hAnsi="Overpass Mono"/>
+          <w:sz w:val="14"/>
+          <w:szCs w:val="14"/>
+        </w:rPr>
+        <w:t>{</w:t>
+      </w:r>
+      <w:r>
+        <w:rPr>
+          <w:rFonts w:ascii="Overpass Mono" w:hAnsi="Overpass Mono"/>
+          <w:sz w:val="14"/>
+          <w:szCs w:val="14"/>
+        </w:rPr>
+        <w:br/>
+        <w:t xml:space="preserve">    // </w:t>
+      </w:r>
+      <w:r>
+        <w:rPr>
+          <w:rFonts w:ascii="Overpass Mono" w:hAnsi="Overpass Mono"/>
+          <w:sz w:val="14"/>
+          <w:szCs w:val="14"/>
+        </w:rPr>
+        <w:t xml:space="preserve">Failed to extract sample gesture database file from </w:t>
+      </w:r>
+      <w:proofErr w:type="spellStart"/>
+      <w:r>
+        <w:rPr>
+          <w:rFonts w:ascii="Overpass Mono" w:hAnsi="Overpass Mono"/>
+          <w:sz w:val="14"/>
+          <w:szCs w:val="14"/>
+        </w:rPr>
+        <w:t>apk</w:t>
+      </w:r>
+      <w:proofErr w:type="spellEnd"/>
+      <w:r>
+        <w:rPr>
+          <w:rFonts w:ascii="Overpass Mono" w:hAnsi="Overpass Mono"/>
+          <w:sz w:val="14"/>
+          <w:szCs w:val="14"/>
+        </w:rPr>
+        <w:br/>
+        <w:t xml:space="preserve">    </w:t>
+      </w:r>
+      <w:r>
+        <w:rPr>
+          <w:rFonts w:ascii="Overpass Mono" w:hAnsi="Overpass Mono"/>
+          <w:sz w:val="14"/>
+          <w:szCs w:val="14"/>
+        </w:rPr>
+        <w:t>return;</w:t>
+      </w:r>
+      <w:r>
+        <w:rPr>
+          <w:rFonts w:ascii="Overpass Mono" w:hAnsi="Overpass Mono"/>
+          <w:sz w:val="14"/>
+          <w:szCs w:val="14"/>
+        </w:rPr>
+        <w:br/>
+      </w:r>
+      <w:r>
+        <w:rPr>
+          <w:rFonts w:ascii="Overpass Mono" w:hAnsi="Overpass Mono"/>
+          <w:sz w:val="14"/>
+          <w:szCs w:val="14"/>
+        </w:rPr>
+        <w:t>}</w:t>
+      </w:r>
+      <w:r>
+        <w:rPr>
+          <w:rFonts w:ascii="Overpass Mono" w:hAnsi="Overpass Mono"/>
+          <w:sz w:val="14"/>
+          <w:szCs w:val="14"/>
+        </w:rPr>
+        <w:br/>
+      </w:r>
+      <w:proofErr w:type="spellStart"/>
+      <w:r>
+        <w:rPr>
+          <w:rFonts w:ascii="Overpass Mono" w:hAnsi="Overpass Mono"/>
+          <w:sz w:val="14"/>
+          <w:szCs w:val="14"/>
+        </w:rPr>
+        <w:t>File.WriteAllBytes</w:t>
+      </w:r>
+      <w:proofErr w:type="spellEnd"/>
+      <w:r>
+        <w:rPr>
+          <w:rFonts w:ascii="Overpass Mono" w:hAnsi="Overpass Mono"/>
+          <w:sz w:val="14"/>
+          <w:szCs w:val="14"/>
+        </w:rPr>
+        <w:t>(</w:t>
+      </w:r>
+      <w:proofErr w:type="spellStart"/>
+      <w:r>
+        <w:rPr>
+          <w:rFonts w:ascii="Overpass Mono" w:hAnsi="Overpass Mono"/>
+          <w:sz w:val="14"/>
+          <w:szCs w:val="14"/>
+        </w:rPr>
+        <w:t>gesture_file_path</w:t>
+      </w:r>
+      <w:proofErr w:type="spellEnd"/>
+      <w:r>
+        <w:rPr>
+          <w:rFonts w:ascii="Overpass Mono" w:hAnsi="Overpass Mono"/>
+          <w:sz w:val="14"/>
+          <w:szCs w:val="14"/>
+        </w:rPr>
+        <w:t xml:space="preserve"> + "/" + </w:t>
+      </w:r>
+      <w:proofErr w:type="spellStart"/>
+      <w:r>
+        <w:rPr>
+          <w:rFonts w:ascii="Overpass Mono" w:hAnsi="Overpass Mono"/>
+          <w:sz w:val="14"/>
+          <w:szCs w:val="14"/>
+        </w:rPr>
+        <w:t>LoadGesturesFile</w:t>
+      </w:r>
+      <w:proofErr w:type="spellEnd"/>
+      <w:r>
+        <w:rPr>
+          <w:rFonts w:ascii="Overpass Mono" w:hAnsi="Overpass Mono"/>
+          <w:sz w:val="14"/>
+          <w:szCs w:val="14"/>
+        </w:rPr>
+        <w:t xml:space="preserve">, </w:t>
+      </w:r>
+      <w:proofErr w:type="spellStart"/>
+      <w:r>
+        <w:rPr>
+          <w:rFonts w:ascii="Overpass Mono" w:hAnsi="Overpass Mono"/>
+          <w:sz w:val="14"/>
+          <w:szCs w:val="14"/>
+        </w:rPr>
+        <w:t>request.downloadHandler.data</w:t>
+      </w:r>
+      <w:proofErr w:type="spellEnd"/>
+      <w:r>
+        <w:rPr>
+          <w:rFonts w:ascii="Overpass Mono" w:hAnsi="Overpass Mono"/>
+          <w:sz w:val="14"/>
+          <w:szCs w:val="14"/>
+        </w:rPr>
+        <w:t>);</w:t>
+      </w:r>
+      <w:r>
+        <w:rPr>
+          <w:rFonts w:ascii="Overpass Mono" w:hAnsi="Overpass Mono"/>
+          <w:sz w:val="14"/>
+          <w:szCs w:val="14"/>
+        </w:rPr>
+        <w:br/>
+      </w:r>
+      <w:r>
+        <w:rPr>
+          <w:rFonts w:ascii="Overpass Mono" w:hAnsi="Overpass Mono"/>
+          <w:color w:val="0070C0"/>
+          <w:sz w:val="14"/>
+          <w:szCs w:val="14"/>
+        </w:rPr>
         <w:t>#else</w:t>
       </w:r>
       <w:r>
         <w:rPr>
           <w:rFonts w:ascii="Overpass Mono" w:hAnsi="Overpass Mono"/>
-          <w:sz w:val="16"/>
-          <w:szCs w:val="16"/>
-        </w:rPr>
-        <w:br/>
-      </w:r>
-      <w:proofErr w:type="spellStart"/>
-      <w:proofErr w:type="gramStart"/>
-      <w:r>
-        <w:rPr>
-          <w:rFonts w:ascii="Overpass Mono" w:hAnsi="Overpass Mono"/>
-          <w:sz w:val="16"/>
-          <w:szCs w:val="16"/>
-        </w:rPr>
-        <w:t>g</w:t>
-      </w:r>
-      <w:r>
-        <w:rPr>
-          <w:rFonts w:ascii="Overpass Mono" w:hAnsi="Overpass Mono"/>
-          <w:sz w:val="16"/>
-          <w:szCs w:val="16"/>
-        </w:rPr>
-        <w:t>r</w:t>
-      </w:r>
-      <w:r>
-        <w:rPr>
-          <w:rFonts w:ascii="Overpass Mono" w:hAnsi="Overpass Mono"/>
-          <w:sz w:val="16"/>
-          <w:szCs w:val="16"/>
-        </w:rPr>
-        <w:t>.loadFromFile</w:t>
-      </w:r>
-      <w:proofErr w:type="spellEnd"/>
-      <w:proofErr w:type="gramEnd"/>
-      <w:r>
-        <w:rPr>
-          <w:rFonts w:ascii="Overpass Mono" w:hAnsi="Overpass Mono"/>
-          <w:sz w:val="16"/>
-          <w:szCs w:val="16"/>
+          <w:sz w:val="14"/>
+          <w:szCs w:val="14"/>
+        </w:rPr>
+        <w:br/>
+      </w:r>
+      <w:r>
+        <w:rPr>
+          <w:rFonts w:ascii="Overpass Mono" w:hAnsi="Overpass Mono"/>
+          <w:sz w:val="14"/>
+          <w:szCs w:val="14"/>
+        </w:rPr>
+        <w:t>// This will be the case when exporting a stand-alone PC app.</w:t>
+      </w:r>
+      <w:r>
+        <w:rPr>
+          <w:rFonts w:ascii="Overpass Mono" w:hAnsi="Overpass Mono"/>
+          <w:sz w:val="14"/>
+          <w:szCs w:val="14"/>
+        </w:rPr>
+        <w:br/>
+      </w:r>
+      <w:r>
+        <w:rPr>
+          <w:rFonts w:ascii="Overpass Mono" w:hAnsi="Overpass Mono"/>
+          <w:sz w:val="14"/>
+          <w:szCs w:val="14"/>
+        </w:rPr>
+        <w:t xml:space="preserve">// In this case, we can load the gesture database file from the </w:t>
+      </w:r>
+      <w:proofErr w:type="spellStart"/>
+      <w:r>
+        <w:rPr>
+          <w:rFonts w:ascii="Overpass Mono" w:hAnsi="Overpass Mono"/>
+          <w:sz w:val="14"/>
+          <w:szCs w:val="14"/>
+        </w:rPr>
+        <w:t>streamingAssets</w:t>
+      </w:r>
+      <w:proofErr w:type="spellEnd"/>
+      <w:r>
+        <w:rPr>
+          <w:rFonts w:ascii="Overpass Mono" w:hAnsi="Overpass Mono"/>
+          <w:sz w:val="14"/>
+          <w:szCs w:val="14"/>
+        </w:rPr>
+        <w:t xml:space="preserve"> folder.</w:t>
+      </w:r>
+      <w:r>
+        <w:rPr>
+          <w:rFonts w:ascii="Overpass Mono" w:hAnsi="Overpass Mono"/>
+          <w:sz w:val="14"/>
+          <w:szCs w:val="14"/>
+        </w:rPr>
+        <w:br/>
+      </w:r>
+      <w:r>
+        <w:rPr>
+          <w:rFonts w:ascii="Overpass Mono" w:hAnsi="Overpass Mono"/>
+          <w:sz w:val="14"/>
+          <w:szCs w:val="14"/>
+        </w:rPr>
+        <w:t xml:space="preserve">string </w:t>
+      </w:r>
+      <w:proofErr w:type="spellStart"/>
+      <w:r>
+        <w:rPr>
+          <w:rFonts w:ascii="Overpass Mono" w:hAnsi="Overpass Mono"/>
+          <w:sz w:val="14"/>
+          <w:szCs w:val="14"/>
+        </w:rPr>
+        <w:t>gesture_file_path</w:t>
+      </w:r>
+      <w:proofErr w:type="spellEnd"/>
+      <w:r>
+        <w:rPr>
+          <w:rFonts w:ascii="Overpass Mono" w:hAnsi="Overpass Mono"/>
+          <w:sz w:val="14"/>
+          <w:szCs w:val="14"/>
+        </w:rPr>
+        <w:t xml:space="preserve"> = </w:t>
+      </w:r>
+      <w:proofErr w:type="spellStart"/>
+      <w:r>
+        <w:rPr>
+          <w:rFonts w:ascii="Overpass Mono" w:hAnsi="Overpass Mono"/>
+          <w:sz w:val="14"/>
+          <w:szCs w:val="14"/>
+        </w:rPr>
+        <w:t>Application.streamingAssetsPath</w:t>
+      </w:r>
+      <w:proofErr w:type="spellEnd"/>
+      <w:r>
+        <w:rPr>
+          <w:rFonts w:ascii="Overpass Mono" w:hAnsi="Overpass Mono"/>
+          <w:sz w:val="14"/>
+          <w:szCs w:val="14"/>
+        </w:rPr>
+        <w:t>;</w:t>
+      </w:r>
+      <w:r>
+        <w:rPr>
+          <w:rFonts w:ascii="Overpass Mono" w:hAnsi="Overpass Mono"/>
+          <w:sz w:val="14"/>
+          <w:szCs w:val="14"/>
+        </w:rPr>
+        <w:br/>
+      </w:r>
+      <w:r>
+        <w:rPr>
+          <w:rFonts w:ascii="Overpass Mono" w:hAnsi="Overpass Mono"/>
+          <w:color w:val="0070C0"/>
+          <w:sz w:val="14"/>
+          <w:szCs w:val="14"/>
+        </w:rPr>
+        <w:t>#endif</w:t>
+      </w:r>
+      <w:r>
+        <w:rPr>
+          <w:rFonts w:ascii="Overpass Mono" w:hAnsi="Overpass Mono"/>
+          <w:sz w:val="14"/>
+          <w:szCs w:val="14"/>
+        </w:rPr>
+        <w:br/>
+      </w:r>
+      <w:r>
+        <w:rPr>
+          <w:rFonts w:ascii="Overpass Mono" w:hAnsi="Overpass Mono"/>
+          <w:sz w:val="14"/>
+          <w:szCs w:val="14"/>
+        </w:rPr>
+        <w:t>if (</w:t>
+      </w:r>
+      <w:proofErr w:type="spellStart"/>
+      <w:r>
+        <w:rPr>
+          <w:rFonts w:ascii="Overpass Mono" w:hAnsi="Overpass Mono"/>
+          <w:sz w:val="14"/>
+          <w:szCs w:val="14"/>
+        </w:rPr>
+        <w:t>gr.loadFromFile</w:t>
+      </w:r>
+      <w:proofErr w:type="spellEnd"/>
+      <w:r>
+        <w:rPr>
+          <w:rFonts w:ascii="Overpass Mono" w:hAnsi="Overpass Mono"/>
+          <w:sz w:val="14"/>
+          <w:szCs w:val="14"/>
         </w:rPr>
         <w:t>(</w:t>
       </w:r>
@@ -5598,28 +6681,157 @@
       <w:r>
         <w:rPr>
           <w:rFonts w:ascii="Overpass Mono" w:hAnsi="Overpass Mono"/>
-          <w:sz w:val="16"/>
-          <w:szCs w:val="16"/>
-        </w:rPr>
-        <w:t>Application.streamingAssetsPath</w:t>
-      </w:r>
-      <w:proofErr w:type="spellEnd"/>
-      <w:r>
-        <w:rPr>
-          <w:rFonts w:ascii="Overpass Mono" w:hAnsi="Overpass Mono"/>
-          <w:sz w:val="16"/>
-          <w:szCs w:val="16"/>
-        </w:rPr>
-        <w:t xml:space="preserve"> + "/myGestureDatabaseFile.dat");</w:t>
-      </w:r>
-      <w:r>
-        <w:rPr>
-          <w:rFonts w:ascii="Overpass Mono" w:hAnsi="Overpass Mono"/>
-          <w:sz w:val="16"/>
-          <w:szCs w:val="16"/>
-        </w:rPr>
-        <w:br/>
-        <w:t>#endif</w:t>
+          <w:sz w:val="14"/>
+          <w:szCs w:val="14"/>
+        </w:rPr>
+        <w:t>gesture_file_path</w:t>
+      </w:r>
+      <w:proofErr w:type="spellEnd"/>
+      <w:r>
+        <w:rPr>
+          <w:rFonts w:ascii="Overpass Mono" w:hAnsi="Overpass Mono"/>
+          <w:sz w:val="14"/>
+          <w:szCs w:val="14"/>
+        </w:rPr>
+        <w:t xml:space="preserve"> + "/" + </w:t>
+      </w:r>
+      <w:proofErr w:type="spellStart"/>
+      <w:r>
+        <w:rPr>
+          <w:rFonts w:ascii="Overpass Mono" w:hAnsi="Overpass Mono"/>
+          <w:sz w:val="14"/>
+          <w:szCs w:val="14"/>
+        </w:rPr>
+        <w:t>LoadGesturesFile</w:t>
+      </w:r>
+      <w:proofErr w:type="spellEnd"/>
+      <w:r>
+        <w:rPr>
+          <w:rFonts w:ascii="Overpass Mono" w:hAnsi="Overpass Mono"/>
+          <w:sz w:val="14"/>
+          <w:szCs w:val="14"/>
+        </w:rPr>
+        <w:t>) == false)</w:t>
+      </w:r>
+      <w:r>
+        <w:rPr>
+          <w:rFonts w:ascii="Overpass Mono" w:hAnsi="Overpass Mono"/>
+          <w:sz w:val="14"/>
+          <w:szCs w:val="14"/>
+        </w:rPr>
+        <w:br/>
+      </w:r>
+      <w:r>
+        <w:rPr>
+          <w:rFonts w:ascii="Overpass Mono" w:hAnsi="Overpass Mono"/>
+          <w:sz w:val="14"/>
+          <w:szCs w:val="14"/>
+        </w:rPr>
+        <w:t>{</w:t>
+      </w:r>
+      <w:r>
+        <w:rPr>
+          <w:rFonts w:ascii="Overpass Mono" w:hAnsi="Overpass Mono"/>
+          <w:sz w:val="14"/>
+          <w:szCs w:val="14"/>
+        </w:rPr>
+        <w:br/>
+        <w:t xml:space="preserve">    // </w:t>
+      </w:r>
+      <w:r>
+        <w:rPr>
+          <w:rFonts w:ascii="Overpass Mono" w:hAnsi="Overpass Mono"/>
+          <w:sz w:val="14"/>
+          <w:szCs w:val="14"/>
+        </w:rPr>
+        <w:t>Failed to load sample gesture database file</w:t>
+      </w:r>
+      <w:r>
+        <w:rPr>
+          <w:rFonts w:ascii="Overpass Mono" w:hAnsi="Overpass Mono"/>
+          <w:sz w:val="14"/>
+          <w:szCs w:val="14"/>
+        </w:rPr>
+        <w:br/>
+        <w:t xml:space="preserve">    </w:t>
+      </w:r>
+      <w:r>
+        <w:rPr>
+          <w:rFonts w:ascii="Overpass Mono" w:hAnsi="Overpass Mono"/>
+          <w:sz w:val="14"/>
+          <w:szCs w:val="14"/>
+        </w:rPr>
+        <w:t>return;</w:t>
+      </w:r>
+      <w:r>
+        <w:rPr>
+          <w:rFonts w:ascii="Overpass Mono" w:hAnsi="Overpass Mono"/>
+          <w:sz w:val="14"/>
+          <w:szCs w:val="14"/>
+        </w:rPr>
+        <w:br/>
+      </w:r>
+      <w:r>
+        <w:rPr>
+          <w:rFonts w:ascii="Overpass Mono" w:hAnsi="Overpass Mono"/>
+          <w:sz w:val="14"/>
+          <w:szCs w:val="14"/>
+        </w:rPr>
+        <w:t>}</w:t>
+      </w:r>
+    </w:p>
+    <w:p>
+      <w:r>
+        <w:lastRenderedPageBreak/>
+        <w:t>(5) In your project settings, make sure that under “</w:t>
+      </w:r>
+      <w:r>
+        <w:rPr>
+          <w:i/>
+          <w:iCs/>
+        </w:rPr>
+        <w:t>Other Settings</w:t>
+      </w:r>
+      <w:r>
+        <w:t xml:space="preserve">” you have selected the proper </w:t>
+      </w:r>
+      <w:r>
+        <w:rPr>
+          <w:b/>
+          <w:bCs/>
+        </w:rPr>
+        <w:t>API Level</w:t>
+      </w:r>
+      <w:r>
+        <w:t xml:space="preserve"> and </w:t>
+      </w:r>
+      <w:r>
+        <w:rPr>
+          <w:b/>
+          <w:bCs/>
+        </w:rPr>
+        <w:t>Target Architecture</w:t>
+      </w:r>
+      <w:r>
+        <w:t xml:space="preserve"> for the Android device that you want to use. For Oculus Quest, the API level should be “Android 8.0 Oreo” and the Target Architecture should be ARM64 (ARMv7 may also work). Also, under “XR Settings” make sure that </w:t>
+      </w:r>
+      <w:r>
+        <w:t>you have enabled “</w:t>
+      </w:r>
+      <w:r>
+        <w:rPr>
+          <w:b/>
+          <w:bCs/>
+        </w:rPr>
+        <w:t>Virtual Reality Support</w:t>
+      </w:r>
+      <w:r>
+        <w:t>” and include the required SDKs for your device.</w:t>
+      </w:r>
+    </w:p>
+    <w:p>
+      <w:r>
+        <w:br w:type="page"/>
       </w:r>
     </w:p>
     <w:p>
@@ -5628,7 +6840,1093 @@
       </w:pPr>
       <w:r>
         <w:lastRenderedPageBreak/>
-        <w:t>7 Software l</w:t>
+        <w:t>7 Troubleshooting and Frequently Asked Questions (FAQ):</w:t>
+      </w:r>
+      <w:r>
+        <w:br/>
+      </w:r>
+    </w:p>
+    <w:p>
+      <w:pPr>
+        <w:pStyle w:val="ListParagraph"/>
+        <w:numPr>
+          <w:ilvl w:val="0"/>
+          <w:numId w:val="1"/>
+        </w:numPr>
+      </w:pPr>
+      <w:r>
+        <w:t xml:space="preserve">Where in my own program </w:t>
+      </w:r>
+      <w:proofErr w:type="gramStart"/>
+      <w:r>
+        <w:t>do</w:t>
+      </w:r>
+      <w:proofErr w:type="gramEnd"/>
+      <w:r>
+        <w:t xml:space="preserve"> I have to create the </w:t>
+      </w:r>
+      <w:proofErr w:type="spellStart"/>
+      <w:r>
+        <w:t>GestureRecognition</w:t>
+      </w:r>
+      <w:proofErr w:type="spellEnd"/>
+      <w:r>
+        <w:t xml:space="preserve"> or </w:t>
+      </w:r>
+      <w:proofErr w:type="spellStart"/>
+      <w:r>
+        <w:t>GestureCombination</w:t>
+      </w:r>
+      <w:proofErr w:type="spellEnd"/>
+      <w:r>
+        <w:t xml:space="preserve"> object?</w:t>
+      </w:r>
+      <w:r>
+        <w:br/>
+      </w:r>
+    </w:p>
+    <w:p>
+      <w:pPr>
+        <w:pStyle w:val="ListParagraph"/>
+        <w:rPr>
+          <w:i/>
+          <w:iCs/>
+        </w:rPr>
+      </w:pPr>
+      <w:r>
+        <w:rPr>
+          <w:i/>
+          <w:iCs/>
+        </w:rPr>
+        <w:t xml:space="preserve">You can create the gesture recognition object anywhere in your project. There are no special requirements where to do it. Commonly, it is created in the XR rig or Oculus/HTC </w:t>
+      </w:r>
+      <w:proofErr w:type="spellStart"/>
+      <w:r>
+        <w:rPr>
+          <w:i/>
+          <w:iCs/>
+        </w:rPr>
+        <w:t>Vive</w:t>
+      </w:r>
+      <w:proofErr w:type="spellEnd"/>
+      <w:r>
+        <w:rPr>
+          <w:i/>
+          <w:iCs/>
+        </w:rPr>
+        <w:t xml:space="preserve"> VR framework where the controller input is processed, but this is just one option.</w:t>
+      </w:r>
+      <w:r>
+        <w:rPr>
+          <w:i/>
+          <w:iCs/>
+        </w:rPr>
+        <w:br/>
+      </w:r>
+    </w:p>
+    <w:p>
+      <w:pPr>
+        <w:pStyle w:val="ListParagraph"/>
+        <w:numPr>
+          <w:ilvl w:val="0"/>
+          <w:numId w:val="1"/>
+        </w:numPr>
+        <w:rPr>
+          <w:i/>
+          <w:iCs/>
+        </w:rPr>
+      </w:pPr>
+      <w:r>
+        <w:t xml:space="preserve">How can I get the position of VR controllers (Oculus Touch, HTC </w:t>
+      </w:r>
+      <w:proofErr w:type="spellStart"/>
+      <w:r>
+        <w:t>Vive</w:t>
+      </w:r>
+      <w:proofErr w:type="spellEnd"/>
+      <w:r>
+        <w:t xml:space="preserve"> Controllers, Valve Knuckles controller </w:t>
+      </w:r>
+      <w:proofErr w:type="spellStart"/>
+      <w:r>
+        <w:t>etc</w:t>
+      </w:r>
+      <w:proofErr w:type="spellEnd"/>
+      <w:r>
+        <w:t>)?</w:t>
+      </w:r>
+      <w:r>
+        <w:br/>
+      </w:r>
+      <w:r>
+        <w:br/>
+      </w:r>
+      <w:r>
+        <w:rPr>
+          <w:i/>
+          <w:iCs/>
+        </w:rPr>
+        <w:t xml:space="preserve">As you can see in the </w:t>
+      </w:r>
+      <w:proofErr w:type="spellStart"/>
+      <w:r>
+        <w:rPr>
+          <w:i/>
+          <w:iCs/>
+        </w:rPr>
+        <w:t>Sample_OneHanded.unity</w:t>
+      </w:r>
+      <w:proofErr w:type="spellEnd"/>
+      <w:r>
+        <w:rPr>
+          <w:i/>
+          <w:iCs/>
+        </w:rPr>
+        <w:t xml:space="preserve"> scene, you can use the generic Unity XR rig with two objects "Left Hand" and "Right Hand" which are set to be Generic XR Controllers. </w:t>
+      </w:r>
+      <w:proofErr w:type="gramStart"/>
+      <w:r>
+        <w:rPr>
+          <w:i/>
+          <w:iCs/>
+        </w:rPr>
+        <w:t>So</w:t>
+      </w:r>
+      <w:proofErr w:type="gramEnd"/>
+      <w:r>
+        <w:rPr>
+          <w:i/>
+          <w:iCs/>
+        </w:rPr>
+        <w:t xml:space="preserve"> they work for any supported VR device.</w:t>
+      </w:r>
+    </w:p>
+    <w:p>
+      <w:pPr>
+        <w:pStyle w:val="ListParagraph"/>
+        <w:rPr>
+          <w:i/>
+          <w:iCs/>
+        </w:rPr>
+      </w:pPr>
+      <w:r>
+        <w:rPr>
+          <w:i/>
+          <w:iCs/>
+        </w:rPr>
+        <w:t>Then, in the C# script you can just use</w:t>
+      </w:r>
+    </w:p>
+    <w:p>
+      <w:pPr>
+        <w:ind w:left="720"/>
+        <w:rPr>
+          <w:rFonts w:ascii="Courier New" w:hAnsi="Courier New" w:cs="Courier New"/>
+          <w:sz w:val="14"/>
+          <w:szCs w:val="14"/>
+        </w:rPr>
+      </w:pPr>
+      <w:proofErr w:type="spellStart"/>
+      <w:r>
+        <w:rPr>
+          <w:rFonts w:ascii="Courier New" w:hAnsi="Courier New" w:cs="Courier New"/>
+          <w:sz w:val="14"/>
+          <w:szCs w:val="14"/>
+        </w:rPr>
+        <w:t>GameObject</w:t>
+      </w:r>
+      <w:proofErr w:type="spellEnd"/>
+      <w:r>
+        <w:rPr>
+          <w:rFonts w:ascii="Courier New" w:hAnsi="Courier New" w:cs="Courier New"/>
+          <w:sz w:val="14"/>
+          <w:szCs w:val="14"/>
+        </w:rPr>
+        <w:t xml:space="preserve"> </w:t>
+      </w:r>
+      <w:proofErr w:type="spellStart"/>
+      <w:r>
+        <w:rPr>
+          <w:rFonts w:ascii="Courier New" w:hAnsi="Courier New" w:cs="Courier New"/>
+          <w:sz w:val="14"/>
+          <w:szCs w:val="14"/>
+        </w:rPr>
+        <w:t>left_hand</w:t>
+      </w:r>
+      <w:proofErr w:type="spellEnd"/>
+      <w:r>
+        <w:rPr>
+          <w:rFonts w:ascii="Courier New" w:hAnsi="Courier New" w:cs="Courier New"/>
+          <w:sz w:val="14"/>
+          <w:szCs w:val="14"/>
+        </w:rPr>
+        <w:t xml:space="preserve"> = </w:t>
+      </w:r>
+      <w:proofErr w:type="spellStart"/>
+      <w:r>
+        <w:rPr>
+          <w:rFonts w:ascii="Courier New" w:hAnsi="Courier New" w:cs="Courier New"/>
+          <w:sz w:val="14"/>
+          <w:szCs w:val="14"/>
+        </w:rPr>
+        <w:t>GameObject.Find</w:t>
+      </w:r>
+      <w:proofErr w:type="spellEnd"/>
+      <w:r>
+        <w:rPr>
+          <w:rFonts w:ascii="Courier New" w:hAnsi="Courier New" w:cs="Courier New"/>
+          <w:sz w:val="14"/>
+          <w:szCs w:val="14"/>
+        </w:rPr>
+        <w:t>("Left Hand");</w:t>
+      </w:r>
+      <w:r>
+        <w:rPr>
+          <w:rFonts w:ascii="Courier New" w:hAnsi="Courier New" w:cs="Courier New"/>
+          <w:sz w:val="14"/>
+          <w:szCs w:val="14"/>
+        </w:rPr>
+        <w:br/>
+      </w:r>
+      <w:proofErr w:type="spellStart"/>
+      <w:proofErr w:type="gramStart"/>
+      <w:r>
+        <w:rPr>
+          <w:rFonts w:ascii="Courier New" w:hAnsi="Courier New" w:cs="Courier New"/>
+          <w:sz w:val="14"/>
+          <w:szCs w:val="14"/>
+        </w:rPr>
+        <w:t>gc.contdStroke</w:t>
+      </w:r>
+      <w:proofErr w:type="spellEnd"/>
+      <w:proofErr w:type="gramEnd"/>
+      <w:r>
+        <w:rPr>
+          <w:rFonts w:ascii="Courier New" w:hAnsi="Courier New" w:cs="Courier New"/>
+          <w:sz w:val="14"/>
+          <w:szCs w:val="14"/>
+        </w:rPr>
+        <w:t>(</w:t>
+      </w:r>
+      <w:proofErr w:type="spellStart"/>
+      <w:r>
+        <w:rPr>
+          <w:rFonts w:ascii="Courier New" w:hAnsi="Courier New" w:cs="Courier New"/>
+          <w:sz w:val="14"/>
+          <w:szCs w:val="14"/>
+        </w:rPr>
+        <w:t>Side_Left</w:t>
+      </w:r>
+      <w:proofErr w:type="spellEnd"/>
+      <w:r>
+        <w:rPr>
+          <w:rFonts w:ascii="Courier New" w:hAnsi="Courier New" w:cs="Courier New"/>
+          <w:sz w:val="14"/>
+          <w:szCs w:val="14"/>
+        </w:rPr>
+        <w:t xml:space="preserve">, </w:t>
+      </w:r>
+      <w:proofErr w:type="spellStart"/>
+      <w:r>
+        <w:rPr>
+          <w:rFonts w:ascii="Courier New" w:hAnsi="Courier New" w:cs="Courier New"/>
+          <w:sz w:val="14"/>
+          <w:szCs w:val="14"/>
+        </w:rPr>
+        <w:t>left_hand.transform.position</w:t>
+      </w:r>
+      <w:proofErr w:type="spellEnd"/>
+      <w:r>
+        <w:rPr>
+          <w:rFonts w:ascii="Courier New" w:hAnsi="Courier New" w:cs="Courier New"/>
+          <w:sz w:val="14"/>
+          <w:szCs w:val="14"/>
+        </w:rPr>
+        <w:t xml:space="preserve">, </w:t>
+      </w:r>
+      <w:proofErr w:type="spellStart"/>
+      <w:r>
+        <w:rPr>
+          <w:rFonts w:ascii="Courier New" w:hAnsi="Courier New" w:cs="Courier New"/>
+          <w:sz w:val="14"/>
+          <w:szCs w:val="14"/>
+        </w:rPr>
+        <w:t>left_hand.transform.rotation</w:t>
+      </w:r>
+      <w:proofErr w:type="spellEnd"/>
+      <w:r>
+        <w:rPr>
+          <w:rFonts w:ascii="Courier New" w:hAnsi="Courier New" w:cs="Courier New"/>
+          <w:sz w:val="14"/>
+          <w:szCs w:val="14"/>
+        </w:rPr>
+        <w:t>);</w:t>
+      </w:r>
+    </w:p>
+    <w:p>
+      <w:pPr>
+        <w:pStyle w:val="ListParagraph"/>
+        <w:rPr>
+          <w:i/>
+          <w:iCs/>
+        </w:rPr>
+      </w:pPr>
+      <w:r>
+        <w:rPr>
+          <w:i/>
+          <w:iCs/>
+        </w:rPr>
+        <w:t>or</w:t>
+      </w:r>
+    </w:p>
+    <w:p>
+      <w:pPr>
+        <w:pStyle w:val="ListParagraph"/>
+        <w:rPr>
+          <w:rFonts w:ascii="Courier New" w:hAnsi="Courier New" w:cs="Courier New"/>
+          <w:sz w:val="14"/>
+          <w:szCs w:val="14"/>
+        </w:rPr>
+      </w:pPr>
+      <w:proofErr w:type="spellStart"/>
+      <w:r>
+        <w:rPr>
+          <w:rFonts w:ascii="Courier New" w:hAnsi="Courier New" w:cs="Courier New"/>
+          <w:sz w:val="14"/>
+          <w:szCs w:val="14"/>
+        </w:rPr>
+        <w:t>GameObject</w:t>
+      </w:r>
+      <w:proofErr w:type="spellEnd"/>
+      <w:r>
+        <w:rPr>
+          <w:rFonts w:ascii="Courier New" w:hAnsi="Courier New" w:cs="Courier New"/>
+          <w:sz w:val="14"/>
+          <w:szCs w:val="14"/>
+        </w:rPr>
+        <w:t xml:space="preserve"> </w:t>
+      </w:r>
+      <w:proofErr w:type="spellStart"/>
+      <w:r>
+        <w:rPr>
+          <w:rFonts w:ascii="Courier New" w:hAnsi="Courier New" w:cs="Courier New"/>
+          <w:sz w:val="14"/>
+          <w:szCs w:val="14"/>
+        </w:rPr>
+        <w:t>right_hand</w:t>
+      </w:r>
+      <w:proofErr w:type="spellEnd"/>
+      <w:r>
+        <w:rPr>
+          <w:rFonts w:ascii="Courier New" w:hAnsi="Courier New" w:cs="Courier New"/>
+          <w:sz w:val="14"/>
+          <w:szCs w:val="14"/>
+        </w:rPr>
+        <w:t xml:space="preserve"> = </w:t>
+      </w:r>
+      <w:proofErr w:type="spellStart"/>
+      <w:r>
+        <w:rPr>
+          <w:rFonts w:ascii="Courier New" w:hAnsi="Courier New" w:cs="Courier New"/>
+          <w:sz w:val="14"/>
+          <w:szCs w:val="14"/>
+        </w:rPr>
+        <w:t>GameObject.Find</w:t>
+      </w:r>
+      <w:proofErr w:type="spellEnd"/>
+      <w:r>
+        <w:rPr>
+          <w:rFonts w:ascii="Courier New" w:hAnsi="Courier New" w:cs="Courier New"/>
+          <w:sz w:val="14"/>
+          <w:szCs w:val="14"/>
+        </w:rPr>
+        <w:t>("Right Hand");</w:t>
+      </w:r>
+      <w:r>
+        <w:rPr>
+          <w:rFonts w:ascii="Courier New" w:hAnsi="Courier New" w:cs="Courier New"/>
+          <w:sz w:val="14"/>
+          <w:szCs w:val="14"/>
+        </w:rPr>
+        <w:br/>
+      </w:r>
+      <w:proofErr w:type="spellStart"/>
+      <w:proofErr w:type="gramStart"/>
+      <w:r>
+        <w:rPr>
+          <w:rFonts w:ascii="Courier New" w:hAnsi="Courier New" w:cs="Courier New"/>
+          <w:sz w:val="14"/>
+          <w:szCs w:val="14"/>
+        </w:rPr>
+        <w:t>gc.contdStroke</w:t>
+      </w:r>
+      <w:proofErr w:type="spellEnd"/>
+      <w:proofErr w:type="gramEnd"/>
+      <w:r>
+        <w:rPr>
+          <w:rFonts w:ascii="Courier New" w:hAnsi="Courier New" w:cs="Courier New"/>
+          <w:sz w:val="14"/>
+          <w:szCs w:val="14"/>
+        </w:rPr>
+        <w:t>(</w:t>
+      </w:r>
+      <w:proofErr w:type="spellStart"/>
+      <w:r>
+        <w:rPr>
+          <w:rFonts w:ascii="Courier New" w:hAnsi="Courier New" w:cs="Courier New"/>
+          <w:sz w:val="14"/>
+          <w:szCs w:val="14"/>
+        </w:rPr>
+        <w:t>Side_Right</w:t>
+      </w:r>
+      <w:proofErr w:type="spellEnd"/>
+      <w:r>
+        <w:rPr>
+          <w:rFonts w:ascii="Courier New" w:hAnsi="Courier New" w:cs="Courier New"/>
+          <w:sz w:val="14"/>
+          <w:szCs w:val="14"/>
+        </w:rPr>
+        <w:t xml:space="preserve">, </w:t>
+      </w:r>
+      <w:proofErr w:type="spellStart"/>
+      <w:r>
+        <w:rPr>
+          <w:rFonts w:ascii="Courier New" w:hAnsi="Courier New" w:cs="Courier New"/>
+          <w:sz w:val="14"/>
+          <w:szCs w:val="14"/>
+        </w:rPr>
+        <w:t>right_hand.transform.position</w:t>
+      </w:r>
+      <w:proofErr w:type="spellEnd"/>
+      <w:r>
+        <w:rPr>
+          <w:rFonts w:ascii="Courier New" w:hAnsi="Courier New" w:cs="Courier New"/>
+          <w:sz w:val="14"/>
+          <w:szCs w:val="14"/>
+        </w:rPr>
+        <w:t xml:space="preserve">, </w:t>
+      </w:r>
+      <w:proofErr w:type="spellStart"/>
+      <w:r>
+        <w:rPr>
+          <w:rFonts w:ascii="Courier New" w:hAnsi="Courier New" w:cs="Courier New"/>
+          <w:sz w:val="14"/>
+          <w:szCs w:val="14"/>
+        </w:rPr>
+        <w:t>right_hand.transform.rotation</w:t>
+      </w:r>
+      <w:proofErr w:type="spellEnd"/>
+      <w:r>
+        <w:rPr>
+          <w:rFonts w:ascii="Courier New" w:hAnsi="Courier New" w:cs="Courier New"/>
+          <w:sz w:val="14"/>
+          <w:szCs w:val="14"/>
+        </w:rPr>
+        <w:t>);</w:t>
+      </w:r>
+    </w:p>
+    <w:p>
+      <w:pPr>
+        <w:pStyle w:val="ListParagraph"/>
+      </w:pPr>
+    </w:p>
+    <w:p>
+      <w:pPr>
+        <w:pStyle w:val="ListParagraph"/>
+        <w:rPr>
+          <w:i/>
+          <w:iCs/>
+        </w:rPr>
+      </w:pPr>
+      <w:r>
+        <w:rPr>
+          <w:i/>
+          <w:iCs/>
+        </w:rPr>
+        <w:t>If in your project you cannot use the XR rig, please check out the Unity documentation for which commands will relate to your device:</w:t>
+      </w:r>
+    </w:p>
+    <w:p>
+      <w:pPr>
+        <w:pStyle w:val="ListParagraph"/>
+      </w:pPr>
+      <w:hyperlink r:id="rId7" w:history="1">
+        <w:r>
+          <w:rPr>
+            <w:rStyle w:val="Hyperlink"/>
+            <w:i/>
+            <w:iCs/>
+          </w:rPr>
+          <w:t>https://docs.unity3d.com/Manual/OpenVRControllers.html</w:t>
+        </w:r>
+      </w:hyperlink>
+      <w:r>
+        <w:br/>
+      </w:r>
+    </w:p>
+    <w:p>
+      <w:pPr>
+        <w:pStyle w:val="ListParagraph"/>
+        <w:numPr>
+          <w:ilvl w:val="0"/>
+          <w:numId w:val="1"/>
+        </w:numPr>
+      </w:pPr>
+      <w:r>
+        <w:t>How can I save my own recorded gestures to use them the next time I start Unity?</w:t>
+      </w:r>
+      <w:r>
+        <w:br/>
+      </w:r>
+      <w:r>
+        <w:br/>
+      </w:r>
+      <w:r>
+        <w:t>In your own script, you can save your recorded gestures with</w:t>
+      </w:r>
+      <w:r>
+        <w:br/>
+      </w:r>
+      <w:proofErr w:type="spellStart"/>
+      <w:r>
+        <w:rPr>
+          <w:rFonts w:ascii="Courier New" w:hAnsi="Courier New" w:cs="Courier New"/>
+          <w:sz w:val="20"/>
+          <w:szCs w:val="20"/>
+        </w:rPr>
+        <w:t>gr.saveToFile</w:t>
+      </w:r>
+      <w:proofErr w:type="spellEnd"/>
+      <w:r>
+        <w:rPr>
+          <w:rFonts w:ascii="Courier New" w:hAnsi="Courier New" w:cs="Courier New"/>
+          <w:sz w:val="20"/>
+          <w:szCs w:val="20"/>
+        </w:rPr>
+        <w:t>("C:/where/you/want/your/myGestureCombos.dat");</w:t>
+      </w:r>
+      <w:r>
+        <w:rPr>
+          <w:rFonts w:ascii="Courier New" w:hAnsi="Courier New" w:cs="Courier New"/>
+          <w:sz w:val="20"/>
+          <w:szCs w:val="20"/>
+        </w:rPr>
+        <w:br/>
+      </w:r>
+      <w:r>
+        <w:t xml:space="preserve">This file you can then load next time you start the program. </w:t>
+      </w:r>
+      <w:r>
+        <w:br/>
+      </w:r>
+      <w:r>
+        <w:t xml:space="preserve">If you used the </w:t>
+      </w:r>
+      <w:proofErr w:type="spellStart"/>
+      <w:r>
+        <w:t>GestureRecognitionSample_OneHanded</w:t>
+      </w:r>
+      <w:proofErr w:type="spellEnd"/>
+      <w:r>
+        <w:t xml:space="preserve"> Unity file, then your gestures will be saved in your asset folder in</w:t>
+      </w:r>
+      <w:r>
+        <w:br/>
+      </w:r>
+      <w:proofErr w:type="spellStart"/>
+      <w:r>
+        <w:rPr>
+          <w:rFonts w:ascii="Courier New" w:hAnsi="Courier New" w:cs="Courier New"/>
+          <w:sz w:val="21"/>
+          <w:szCs w:val="21"/>
+        </w:rPr>
+        <w:t>GestureRecognition</w:t>
+      </w:r>
+      <w:proofErr w:type="spellEnd"/>
+      <w:r>
+        <w:rPr>
+          <w:rFonts w:ascii="Courier New" w:hAnsi="Courier New" w:cs="Courier New"/>
+          <w:sz w:val="21"/>
+          <w:szCs w:val="21"/>
+        </w:rPr>
+        <w:t>\Sample_TwoHanded_MyRecordedGestures.dat</w:t>
+      </w:r>
+      <w:r>
+        <w:br/>
+      </w:r>
+      <w:r>
+        <w:t xml:space="preserve">Please see the </w:t>
+      </w:r>
+      <w:proofErr w:type="spellStart"/>
+      <w:r>
+        <w:t>GestureRecognitionSample_OneHanded.cs</w:t>
+      </w:r>
+      <w:proofErr w:type="spellEnd"/>
+      <w:r>
+        <w:t xml:space="preserve"> script on line 429 to see how it works.</w:t>
+      </w:r>
+      <w:r>
+        <w:br/>
+      </w:r>
+    </w:p>
+    <w:p>
+      <w:pPr>
+        <w:pStyle w:val="ListParagraph"/>
+        <w:numPr>
+          <w:ilvl w:val="0"/>
+          <w:numId w:val="1"/>
+        </w:numPr>
+      </w:pPr>
+      <w:r>
+        <w:t>How can I open and edit gesture database (.DAT) files?</w:t>
+      </w:r>
+      <w:r>
+        <w:br/>
+      </w:r>
+      <w:r>
+        <w:br/>
+      </w:r>
+      <w:r>
+        <w:rPr>
+          <w:i/>
+          <w:iCs/>
+        </w:rPr>
+        <w:t>Please use the "</w:t>
+      </w:r>
+      <w:proofErr w:type="spellStart"/>
+      <w:r>
+        <w:rPr>
+          <w:i/>
+          <w:iCs/>
+        </w:rPr>
+        <w:t>GestureManager</w:t>
+      </w:r>
+      <w:proofErr w:type="spellEnd"/>
+      <w:r>
+        <w:rPr>
+          <w:i/>
+          <w:iCs/>
+        </w:rPr>
+        <w:t>" scene in the Unity sample to open and edit.DAT gesture database files.</w:t>
+      </w:r>
+      <w:r>
+        <w:rPr>
+          <w:i/>
+          <w:iCs/>
+        </w:rPr>
+        <w:br/>
+      </w:r>
+    </w:p>
+    <w:p>
+      <w:pPr>
+        <w:pStyle w:val="ListParagraph"/>
+        <w:numPr>
+          <w:ilvl w:val="0"/>
+          <w:numId w:val="1"/>
+        </w:numPr>
+      </w:pPr>
+      <w:r>
+        <w:lastRenderedPageBreak/>
+        <w:t>The</w:t>
+      </w:r>
+      <w:r>
+        <w:t xml:space="preserve"> Gesture Recognition library does not detect if a gesture is different from all recorded gestures. I want to know if the user makes the gesture I recorded or not.</w:t>
+      </w:r>
+      <w:r>
+        <w:br/>
+      </w:r>
+      <w:r>
+        <w:br/>
+      </w:r>
+      <w:r>
+        <w:rPr>
+          <w:i/>
+          <w:iCs/>
+        </w:rPr>
+        <w:t>The gesture recognition plug-in will always return the number of which other (known) gesture is most similar to the one you just performed.</w:t>
+      </w:r>
+      <w:r>
+        <w:rPr>
+          <w:i/>
+          <w:iCs/>
+        </w:rPr>
+        <w:br/>
+        <w:t>If you want to check if the gesture you made is different from all the recorded gestures, use the</w:t>
+      </w:r>
+      <w:r>
+        <w:rPr>
+          <w:i/>
+          <w:iCs/>
+        </w:rPr>
+        <w:t xml:space="preserve"> following code instead of the normal “</w:t>
+      </w:r>
+      <w:proofErr w:type="spellStart"/>
+      <w:r>
+        <w:rPr>
+          <w:i/>
+          <w:iCs/>
+        </w:rPr>
+        <w:t>endStroke</w:t>
+      </w:r>
+      <w:proofErr w:type="spellEnd"/>
+      <w:r>
+        <w:rPr>
+          <w:i/>
+          <w:iCs/>
+        </w:rPr>
+        <w:t>()” function:</w:t>
+      </w:r>
+      <w:r>
+        <w:rPr>
+          <w:i/>
+          <w:iCs/>
+        </w:rPr>
+        <w:br/>
+      </w:r>
+      <w:r>
+        <w:rPr>
+          <w:i/>
+          <w:iCs/>
+        </w:rPr>
+        <w:br/>
+      </w:r>
+      <w:r>
+        <w:rPr>
+          <w:rFonts w:ascii="Courier New" w:hAnsi="Courier New" w:cs="Courier New"/>
+          <w:i/>
+          <w:iCs/>
+          <w:sz w:val="21"/>
+          <w:szCs w:val="21"/>
+        </w:rPr>
+        <w:t>double similarity;</w:t>
+      </w:r>
+      <w:r>
+        <w:rPr>
+          <w:rFonts w:ascii="Courier New" w:hAnsi="Courier New" w:cs="Courier New"/>
+          <w:i/>
+          <w:iCs/>
+          <w:sz w:val="21"/>
+          <w:szCs w:val="21"/>
+        </w:rPr>
+        <w:br/>
+        <w:t>int</w:t>
+      </w:r>
+      <w:r>
+        <w:rPr>
+          <w:rFonts w:ascii="Courier New" w:hAnsi="Courier New" w:cs="Courier New"/>
+          <w:i/>
+          <w:iCs/>
+          <w:sz w:val="21"/>
+          <w:szCs w:val="21"/>
+        </w:rPr>
+        <w:t xml:space="preserve"> </w:t>
+      </w:r>
+      <w:proofErr w:type="spellStart"/>
+      <w:r>
+        <w:rPr>
+          <w:rFonts w:ascii="Courier New" w:hAnsi="Courier New" w:cs="Courier New"/>
+          <w:i/>
+          <w:iCs/>
+          <w:sz w:val="21"/>
+          <w:szCs w:val="21"/>
+        </w:rPr>
+        <w:t>identified_gesture</w:t>
+      </w:r>
+      <w:proofErr w:type="spellEnd"/>
+      <w:r>
+        <w:rPr>
+          <w:rFonts w:ascii="Courier New" w:hAnsi="Courier New" w:cs="Courier New"/>
+          <w:i/>
+          <w:iCs/>
+          <w:sz w:val="21"/>
+          <w:szCs w:val="21"/>
+        </w:rPr>
+        <w:t xml:space="preserve"> = </w:t>
+      </w:r>
+      <w:proofErr w:type="spellStart"/>
+      <w:r>
+        <w:rPr>
+          <w:rFonts w:ascii="Courier New" w:hAnsi="Courier New" w:cs="Courier New"/>
+          <w:i/>
+          <w:iCs/>
+          <w:sz w:val="21"/>
+          <w:szCs w:val="21"/>
+        </w:rPr>
+        <w:t>endStroke</w:t>
+      </w:r>
+      <w:proofErr w:type="spellEnd"/>
+      <w:r>
+        <w:rPr>
+          <w:rFonts w:ascii="Courier New" w:hAnsi="Courier New" w:cs="Courier New"/>
+          <w:i/>
+          <w:iCs/>
+          <w:sz w:val="21"/>
+          <w:szCs w:val="21"/>
+        </w:rPr>
+        <w:t>(</w:t>
+      </w:r>
+      <w:r>
+        <w:rPr>
+          <w:rFonts w:ascii="Courier New" w:hAnsi="Courier New" w:cs="Courier New"/>
+          <w:i/>
+          <w:iCs/>
+          <w:sz w:val="21"/>
+          <w:szCs w:val="21"/>
+        </w:rPr>
+        <w:t xml:space="preserve">ref </w:t>
+      </w:r>
+      <w:r>
+        <w:rPr>
+          <w:rFonts w:ascii="Courier New" w:hAnsi="Courier New" w:cs="Courier New"/>
+          <w:i/>
+          <w:iCs/>
+          <w:sz w:val="21"/>
+          <w:szCs w:val="21"/>
+        </w:rPr>
+        <w:t>similarity)</w:t>
+      </w:r>
+      <w:r>
+        <w:rPr>
+          <w:rFonts w:ascii="Courier New" w:hAnsi="Courier New" w:cs="Courier New"/>
+          <w:i/>
+          <w:iCs/>
+          <w:sz w:val="21"/>
+          <w:szCs w:val="21"/>
+        </w:rPr>
+        <w:t>;</w:t>
+      </w:r>
+      <w:r>
+        <w:rPr>
+          <w:i/>
+          <w:iCs/>
+        </w:rPr>
+        <w:br/>
+      </w:r>
+      <w:r>
+        <w:rPr>
+          <w:i/>
+          <w:iCs/>
+        </w:rPr>
+        <w:br/>
+        <w:t xml:space="preserve">Then the similarity variable will give you a measurement of how similar </w:t>
+      </w:r>
+      <w:proofErr w:type="spellStart"/>
+      <w:r>
+        <w:rPr>
+          <w:i/>
+          <w:iCs/>
+        </w:rPr>
+        <w:t>the</w:t>
+      </w:r>
+      <w:proofErr w:type="spellEnd"/>
+      <w:r>
+        <w:rPr>
+          <w:i/>
+          <w:iCs/>
+        </w:rPr>
+        <w:t xml:space="preserve"> performed gesture was to the detected gesture. A value of one will indicate perfect similarity, a low value close to zero indicate great differences between the performed gesture and the recorded gesture. You can use this value to judge if the performed gesture is sufficiently similar to the recorded one.</w:t>
+      </w:r>
+      <w:r>
+        <w:rPr>
+          <w:i/>
+          <w:iCs/>
+        </w:rPr>
+        <w:br/>
+      </w:r>
+    </w:p>
+    <w:p>
+      <w:pPr>
+        <w:pStyle w:val="ListParagraph"/>
+        <w:numPr>
+          <w:ilvl w:val="0"/>
+          <w:numId w:val="1"/>
+        </w:numPr>
+      </w:pPr>
+      <w:r>
+        <w:t>I want to use Gesture Recognition in my commercial project. What commercial licensing options do you provide?</w:t>
+      </w:r>
+      <w:r>
+        <w:rPr>
+          <w:i/>
+          <w:iCs/>
+        </w:rPr>
+        <w:br/>
+      </w:r>
+      <w:r>
+        <w:rPr>
+          <w:i/>
+          <w:iCs/>
+        </w:rPr>
+        <w:br/>
+        <w:t xml:space="preserve">We offer both single-payment licenses for one project or profit-sharing licenses where we </w:t>
+      </w:r>
+      <w:r>
+        <w:rPr>
+          <w:i/>
+          <w:iCs/>
+        </w:rPr>
+        <w:t>receive a part of the sales price on each unit sold.</w:t>
+      </w:r>
+      <w:r>
+        <w:rPr>
+          <w:i/>
+          <w:iCs/>
+        </w:rPr>
+        <w:br/>
+        <w:t>Pricing is dependent on the size of your project.</w:t>
+      </w:r>
+      <w:r>
+        <w:rPr>
+          <w:i/>
+          <w:iCs/>
+        </w:rPr>
+        <w:br/>
+        <w:t xml:space="preserve">Please contact us at </w:t>
+      </w:r>
+      <w:hyperlink r:id="rId8" w:history="1">
+        <w:r>
+          <w:rPr>
+            <w:rStyle w:val="Hyperlink"/>
+            <w:i/>
+            <w:iCs/>
+          </w:rPr>
+          <w:t>support@marui-plugin.com</w:t>
+        </w:r>
+      </w:hyperlink>
+      <w:r>
+        <w:rPr>
+          <w:i/>
+          <w:iCs/>
+        </w:rPr>
+        <w:t xml:space="preserve"> for details.</w:t>
+      </w:r>
+      <w:r>
+        <w:rPr>
+          <w:i/>
+          <w:iCs/>
+        </w:rPr>
+        <w:br/>
+      </w:r>
+    </w:p>
+    <w:p>
+      <w:pPr>
+        <w:pStyle w:val="ListParagraph"/>
+        <w:numPr>
+          <w:ilvl w:val="0"/>
+          <w:numId w:val="1"/>
+        </w:numPr>
+      </w:pPr>
+      <w:r>
+        <w:t>Do I have to call “</w:t>
+      </w:r>
+      <w:proofErr w:type="spellStart"/>
+      <w:proofErr w:type="gramStart"/>
+      <w:r>
+        <w:t>startTraining</w:t>
+      </w:r>
+      <w:proofErr w:type="spellEnd"/>
+      <w:r>
+        <w:t>(</w:t>
+      </w:r>
+      <w:proofErr w:type="gramEnd"/>
+      <w:r>
+        <w:t>)” every time I start my game? Does it have to keep running in the background while my app is running?</w:t>
+      </w:r>
+      <w:r>
+        <w:br/>
+      </w:r>
+      <w:r>
+        <w:br/>
+      </w:r>
+      <w:r>
+        <w:rPr>
+          <w:i/>
+          <w:iCs/>
+        </w:rPr>
+        <w:t xml:space="preserve">No, you only need to call </w:t>
+      </w:r>
+      <w:proofErr w:type="spellStart"/>
+      <w:proofErr w:type="gramStart"/>
+      <w:r>
+        <w:rPr>
+          <w:i/>
+          <w:iCs/>
+        </w:rPr>
+        <w:t>startTraining</w:t>
+      </w:r>
+      <w:proofErr w:type="spellEnd"/>
+      <w:r>
+        <w:rPr>
+          <w:i/>
+          <w:iCs/>
+        </w:rPr>
+        <w:t>(</w:t>
+      </w:r>
+      <w:proofErr w:type="gramEnd"/>
+      <w:r>
+        <w:rPr>
+          <w:i/>
+          <w:iCs/>
+        </w:rPr>
+        <w:t>) after you have recorded new gesture data (samples) and want these new recordings to be used by the AI. However, you need to save the AI after training to a database file (.DAT) and load this file in your game before using the other gesture recognition functions.</w:t>
+      </w:r>
+      <w:r>
+        <w:rPr>
+          <w:i/>
+          <w:iCs/>
+        </w:rPr>
+        <w:br/>
+        <w:t>While the training is running, you cannot use any of the other functions, so you cannot let training run in the background. You must start (and stop) training in between using the AI.</w:t>
+      </w:r>
+      <w:r>
+        <w:br/>
+      </w:r>
+    </w:p>
+    <w:p>
+      <w:pPr>
+        <w:pStyle w:val="ListParagraph"/>
+        <w:numPr>
+          <w:ilvl w:val="0"/>
+          <w:numId w:val="1"/>
+        </w:numPr>
+      </w:pPr>
+      <w:r>
+        <w:t>How long should I let the training run to achieve optimal recognition performance?</w:t>
+      </w:r>
+      <w:r>
+        <w:br/>
+      </w:r>
+      <w:r>
+        <w:br/>
+      </w:r>
+      <w:r>
+        <w:rPr>
+          <w:i/>
+          <w:iCs/>
+        </w:rPr>
+        <w:t xml:space="preserve">Usually, the AI will reach its peak performance within one minute of training, but if you’re using a large number of gestures and samples, it may take longer. You can check the current recognition performance </w:t>
+      </w:r>
+      <w:r>
+        <w:rPr>
+          <w:i/>
+          <w:iCs/>
+        </w:rPr>
+        <w:t>from the training callback functions and see if the performance still keeps increasing. If not, feel free to stop the training.</w:t>
+      </w:r>
+      <w:r>
+        <w:br w:type="page"/>
+      </w:r>
+    </w:p>
+    <w:p>
+      <w:pPr>
+        <w:pStyle w:val="Heading2"/>
+      </w:pPr>
+      <w:r>
+        <w:lastRenderedPageBreak/>
+        <w:t>8</w:t>
+      </w:r>
+      <w:r>
+        <w:t xml:space="preserve"> Software l</w:t>
       </w:r>
       <w:r>
         <w:t>icense</w:t>
@@ -5689,6 +7987,105 @@
     </w:sectPr>
   </w:body>
 </w:document>
+</file>
+
+<file path=word/numbering.xml><?xml version="1.0" encoding="utf-8"?>
+<w:numbering xmlns:wpc="http://schemas.microsoft.com/office/word/2010/wordprocessingCanvas" xmlns:cx="http://schemas.microsoft.com/office/drawing/2014/chartex" xmlns:cx1="http://schemas.microsoft.com/office/drawing/2015/9/8/chartex" xmlns:cx2="http://schemas.microsoft.com/office/drawing/2015/10/21/chartex" xmlns:cx3="http://schemas.microsoft.com/office/drawing/2016/5/9/chartex" xmlns:cx4="http://schemas.microsoft.com/office/drawing/2016/5/10/chartex" xmlns:cx5="http://schemas.microsoft.com/office/drawing/2016/5/11/chartex" xmlns:cx6="http://schemas.microsoft.com/office/drawing/2016/5/12/chartex" xmlns:cx7="http://schemas.microsoft.com/office/drawing/2016/5/13/chartex" xmlns:cx8="http://schemas.microsoft.com/office/drawing/2016/5/14/chartex" xmlns:mc="http://schemas.openxmlformats.org/markup-compatibility/2006" xmlns:aink="http://schemas.microsoft.com/office/drawing/2016/ink" xmlns:am3d="http://schemas.microsoft.com/office/drawing/2017/model3d" xmlns:o="urn:schemas-microsoft-com:office:office" xmlns:r="http://schemas.openxmlformats.org/officeDocument/2006/relationships" xmlns:m="http://schemas.openxmlformats.org/officeDocument/2006/math" xmlns:v="urn:schemas-microsoft-com:vml" xmlns:wp14="http://schemas.microsoft.com/office/word/2010/wordprocessingDrawing" xmlns:wp="http://schemas.openxmlformats.org/drawingml/2006/wordprocessingDrawing" xmlns:w10="urn:schemas-microsoft-com:office:word" xmlns:w="http://schemas.openxmlformats.org/wordprocessingml/2006/main" xmlns:w14="http://schemas.microsoft.com/office/word/2010/wordml" xmlns:w15="http://schemas.microsoft.com/office/word/2012/wordml" xmlns:w16cid="http://schemas.microsoft.com/office/word/2016/wordml/cid" xmlns:w16se="http://schemas.microsoft.com/office/word/2015/wordml/symex" xmlns:wpg="http://schemas.microsoft.com/office/word/2010/wordprocessingGroup" xmlns:wpi="http://schemas.microsoft.com/office/word/2010/wordprocessingInk" xmlns:wne="http://schemas.microsoft.com/office/word/2006/wordml" xmlns:wps="http://schemas.microsoft.com/office/word/2010/wordprocessingShape" mc:Ignorable="w14 w15 w16se w16cid wp14">
+  <w:abstractNum w:abstractNumId="0" w15:restartNumberingAfterBreak="0">
+    <w:nsid w:val="775B3013"/>
+    <w:multiLevelType w:val="hybridMultilevel"/>
+    <w:tmpl w:val="C822534A"/>
+    <w:lvl w:ilvl="0" w:tplc="9EA46B34">
+      <w:start w:val="1"/>
+      <w:numFmt w:val="decimal"/>
+      <w:lvlText w:val="(%1)"/>
+      <w:lvlJc w:val="left"/>
+      <w:pPr>
+        <w:ind w:left="720" w:hanging="360"/>
+      </w:pPr>
+      <w:rPr>
+        <w:rFonts w:hint="default"/>
+        <w:i w:val="0"/>
+        <w:iCs w:val="0"/>
+      </w:rPr>
+    </w:lvl>
+    <w:lvl w:ilvl="1" w:tplc="04090019" w:tentative="1">
+      <w:start w:val="1"/>
+      <w:numFmt w:val="lowerLetter"/>
+      <w:lvlText w:val="%2."/>
+      <w:lvlJc w:val="left"/>
+      <w:pPr>
+        <w:ind w:left="1440" w:hanging="360"/>
+      </w:pPr>
+    </w:lvl>
+    <w:lvl w:ilvl="2" w:tplc="0409001B" w:tentative="1">
+      <w:start w:val="1"/>
+      <w:numFmt w:val="lowerRoman"/>
+      <w:lvlText w:val="%3."/>
+      <w:lvlJc w:val="right"/>
+      <w:pPr>
+        <w:ind w:left="2160" w:hanging="180"/>
+      </w:pPr>
+    </w:lvl>
+    <w:lvl w:ilvl="3" w:tplc="0409000F" w:tentative="1">
+      <w:start w:val="1"/>
+      <w:numFmt w:val="decimal"/>
+      <w:lvlText w:val="%4."/>
+      <w:lvlJc w:val="left"/>
+      <w:pPr>
+        <w:ind w:left="2880" w:hanging="360"/>
+      </w:pPr>
+    </w:lvl>
+    <w:lvl w:ilvl="4" w:tplc="04090019" w:tentative="1">
+      <w:start w:val="1"/>
+      <w:numFmt w:val="lowerLetter"/>
+      <w:lvlText w:val="%5."/>
+      <w:lvlJc w:val="left"/>
+      <w:pPr>
+        <w:ind w:left="3600" w:hanging="360"/>
+      </w:pPr>
+    </w:lvl>
+    <w:lvl w:ilvl="5" w:tplc="0409001B" w:tentative="1">
+      <w:start w:val="1"/>
+      <w:numFmt w:val="lowerRoman"/>
+      <w:lvlText w:val="%6."/>
+      <w:lvlJc w:val="right"/>
+      <w:pPr>
+        <w:ind w:left="4320" w:hanging="180"/>
+      </w:pPr>
+    </w:lvl>
+    <w:lvl w:ilvl="6" w:tplc="0409000F" w:tentative="1">
+      <w:start w:val="1"/>
+      <w:numFmt w:val="decimal"/>
+      <w:lvlText w:val="%7."/>
+      <w:lvlJc w:val="left"/>
+      <w:pPr>
+        <w:ind w:left="5040" w:hanging="360"/>
+      </w:pPr>
+    </w:lvl>
+    <w:lvl w:ilvl="7" w:tplc="04090019" w:tentative="1">
+      <w:start w:val="1"/>
+      <w:numFmt w:val="lowerLetter"/>
+      <w:lvlText w:val="%8."/>
+      <w:lvlJc w:val="left"/>
+      <w:pPr>
+        <w:ind w:left="5760" w:hanging="360"/>
+      </w:pPr>
+    </w:lvl>
+    <w:lvl w:ilvl="8" w:tplc="0409001B" w:tentative="1">
+      <w:start w:val="1"/>
+      <w:numFmt w:val="lowerRoman"/>
+      <w:lvlText w:val="%9."/>
+      <w:lvlJc w:val="right"/>
+      <w:pPr>
+        <w:ind w:left="6480" w:hanging="180"/>
+      </w:pPr>
+    </w:lvl>
+  </w:abstractNum>
+  <w:num w:numId="1">
+    <w:abstractNumId w:val="0"/>
+  </w:num>
+</w:numbering>
 </file>
 
 <file path=word/styles.xml><?xml version="1.0" encoding="utf-8"?>
@@ -5708,7 +8105,7 @@
       </w:pPr>
     </w:pPrDefault>
   </w:docDefaults>
-  <w:latentStyles w:defLockedState="0" w:defUIPriority="99" w:defSemiHidden="0" w:defUnhideWhenUsed="0" w:defQFormat="0" w:count="376">
+  <w:latentStyles w:defLockedState="0" w:defUIPriority="99" w:defSemiHidden="0" w:defUnhideWhenUsed="0" w:defQFormat="0" w:count="377">
     <w:lsdException w:name="Normal" w:uiPriority="0" w:qFormat="1"/>
     <w:lsdException w:name="heading 1" w:uiPriority="9" w:qFormat="1"/>
     <w:lsdException w:name="heading 2" w:semiHidden="1" w:uiPriority="9" w:unhideWhenUsed="1" w:qFormat="1"/>
@@ -6085,6 +8482,7 @@
     <w:lsdException w:name="Hashtag" w:semiHidden="1" w:unhideWhenUsed="1"/>
     <w:lsdException w:name="Unresolved Mention" w:semiHidden="1" w:unhideWhenUsed="1"/>
     <w:lsdException w:name="Smart Link" w:semiHidden="1" w:unhideWhenUsed="1"/>
+    <w:lsdException w:name="Smart Link Error" w:semiHidden="1" w:unhideWhenUsed="1"/>
   </w:latentStyles>
   <w:style w:type="paragraph" w:default="1" w:styleId="Normal">
     <w:name w:val="Normal"/>
@@ -6190,7 +8588,6 @@
     <w:name w:val="Hyperlink"/>
     <w:basedOn w:val="DefaultParagraphFont"/>
     <w:uiPriority w:val="99"/>
-    <w:semiHidden/>
     <w:unhideWhenUsed/>
     <w:rsid w:val="00705583"/>
     <w:rPr>
@@ -6208,6 +8605,18 @@
       <w:ind w:left="720"/>
       <w:contextualSpacing/>
     </w:pPr>
+  </w:style>
+  <w:style w:type="character" w:styleId="UnresolvedMention">
+    <w:name w:val="Unresolved Mention"/>
+    <w:basedOn w:val="DefaultParagraphFont"/>
+    <w:uiPriority w:val="99"/>
+    <w:semiHidden/>
+    <w:unhideWhenUsed/>
+    <w:rsid w:val="00205B4B"/>
+    <w:rPr>
+      <w:color w:val="605E5C"/>
+      <w:shd w:val="clear" w:color="auto" w:fill="E1DFDD"/>
+    </w:rPr>
   </w:style>
 </w:styles>
 </file>

</xml_diff>